<commit_message>
Corrected and expanded binder document (draft)
</commit_message>
<xml_diff>
--- a/docs/qpmodel_binder.docx
+++ b/docs/qpmodel_binder.docx
@@ -78,7 +78,16 @@
     </w:p>
     <w:p>
       <w:r>
-        <w:t>This includes binding, normalization and simplify query.</w:t>
+        <w:t xml:space="preserve">This includes binding, normalization and </w:t>
+      </w:r>
+      <w:r>
+        <w:t xml:space="preserve">query </w:t>
+      </w:r>
+      <w:r>
+        <w:t>simplif</w:t>
+      </w:r>
+      <w:r>
+        <w:t>ication.</w:t>
       </w:r>
     </w:p>
     <w:p>
@@ -301,6 +310,38 @@
           <w:sz w:val="20"/>
           <w:szCs w:val="20"/>
         </w:rPr>
+        <w:t xml:space="preserve"> </w:t>
+      </w:r>
+      <w:r>
+        <w:rPr>
+          <w:rFonts w:cstheme="minorHAnsi"/>
+        </w:rPr>
+        <w:t>or</w:t>
+      </w:r>
+      <w:r>
+        <w:rPr>
+          <w:rFonts w:ascii="Courier New" w:hAnsi="Courier New" w:cs="Courier New"/>
+          <w:sz w:val="20"/>
+          <w:szCs w:val="20"/>
+        </w:rPr>
+        <w:t xml:space="preserve"> </w:t>
+      </w:r>
+      <w:proofErr w:type="spellStart"/>
+      <w:r>
+        <w:rPr>
+          <w:rFonts w:ascii="Courier New" w:hAnsi="Courier New" w:cs="Courier New"/>
+          <w:sz w:val="20"/>
+          <w:szCs w:val="20"/>
+        </w:rPr>
+        <w:t>qpmodel.dml</w:t>
+      </w:r>
+      <w:proofErr w:type="spellEnd"/>
+      <w:r>
+        <w:rPr>
+          <w:rFonts w:ascii="Courier New" w:hAnsi="Courier New" w:cs="Courier New"/>
+          <w:sz w:val="20"/>
+          <w:szCs w:val="20"/>
+        </w:rPr>
         <w:t>.</w:t>
       </w:r>
     </w:p>
@@ -317,24 +358,6 @@
         </w:rPr>
         <w:t xml:space="preserve">Select statement’s </w:t>
       </w:r>
-      <w:proofErr w:type="spellStart"/>
-      <w:r>
-        <w:rPr>
-          <w:rFonts w:ascii="Courier New" w:hAnsi="Courier New" w:cs="Courier New"/>
-          <w:sz w:val="20"/>
-          <w:szCs w:val="20"/>
-        </w:rPr>
-        <w:t>SelectStmt.B</w:t>
-      </w:r>
-      <w:r>
-        <w:rPr>
-          <w:rFonts w:ascii="Courier New" w:hAnsi="Courier New" w:cs="Courier New"/>
-          <w:sz w:val="20"/>
-          <w:szCs w:val="20"/>
-        </w:rPr>
-        <w:t>ind</w:t>
-      </w:r>
-      <w:proofErr w:type="spellEnd"/>
       <w:proofErr w:type="gramStart"/>
       <w:r>
         <w:rPr>
@@ -342,20 +365,30 @@
           <w:sz w:val="20"/>
           <w:szCs w:val="20"/>
         </w:rPr>
-        <w:t>()</w:t>
-      </w:r>
-      <w:r>
-        <w:rPr>
-          <w:rFonts w:cstheme="minorHAnsi"/>
-        </w:rPr>
-        <w:t>is</w:t>
+        <w:t>B</w:t>
+      </w:r>
+      <w:r>
+        <w:rPr>
+          <w:rFonts w:ascii="Courier New" w:hAnsi="Courier New" w:cs="Courier New"/>
+          <w:sz w:val="20"/>
+          <w:szCs w:val="20"/>
+        </w:rPr>
+        <w:t>ind(</w:t>
       </w:r>
       <w:proofErr w:type="gramEnd"/>
       <w:r>
         <w:rPr>
-          <w:rFonts w:cstheme="minorHAnsi"/>
-        </w:rPr>
-        <w:t xml:space="preserve"> called with a parent context. Parent context will be </w:t>
+          <w:rFonts w:ascii="Courier New" w:hAnsi="Courier New" w:cs="Courier New"/>
+          <w:sz w:val="20"/>
+          <w:szCs w:val="20"/>
+        </w:rPr>
+        <w:t>)</w:t>
+      </w:r>
+      <w:r>
+        <w:rPr>
+          <w:rFonts w:cstheme="minorHAnsi"/>
+        </w:rPr>
+        <w:t xml:space="preserve">is called with a parent context. Parent context will be </w:t>
       </w:r>
       <w:r>
         <w:rPr>
@@ -850,7 +883,13 @@
         <w:rPr>
           <w:rFonts w:cstheme="minorHAnsi"/>
         </w:rPr>
-        <w:t xml:space="preserve">select statements in the </w:t>
+        <w:t>SELECT</w:t>
+      </w:r>
+      <w:r>
+        <w:rPr>
+          <w:rFonts w:cstheme="minorHAnsi"/>
+        </w:rPr>
+        <w:t xml:space="preserve"> statements in the </w:t>
       </w:r>
       <w:r>
         <w:rPr>
@@ -874,7 +913,19 @@
         <w:rPr>
           <w:rFonts w:cstheme="minorHAnsi"/>
         </w:rPr>
-        <w:t xml:space="preserve"> defined after the last select in the UNION</w:t>
+        <w:t xml:space="preserve"> defined after the last </w:t>
+      </w:r>
+      <w:r>
+        <w:rPr>
+          <w:rFonts w:cstheme="minorHAnsi"/>
+        </w:rPr>
+        <w:t>SELECT</w:t>
+      </w:r>
+      <w:r>
+        <w:rPr>
+          <w:rFonts w:cstheme="minorHAnsi"/>
+        </w:rPr>
+        <w:t xml:space="preserve"> in the UNION</w:t>
       </w:r>
       <w:r>
         <w:rPr>
@@ -978,7 +1029,19 @@
         <w:rPr>
           <w:rFonts w:cstheme="minorHAnsi"/>
         </w:rPr>
-        <w:t xml:space="preserve"> in </w:t>
+        <w:t xml:space="preserve"> </w:t>
+      </w:r>
+      <w:r>
+        <w:rPr>
+          <w:rFonts w:cstheme="minorHAnsi"/>
+        </w:rPr>
+        <w:t>of</w:t>
+      </w:r>
+      <w:r>
+        <w:rPr>
+          <w:rFonts w:cstheme="minorHAnsi"/>
+        </w:rPr>
+        <w:t xml:space="preserve"> </w:t>
       </w:r>
       <w:proofErr w:type="spellStart"/>
       <w:r>
@@ -1030,7 +1093,6 @@
         <w:t>indWithContext</w:t>
       </w:r>
       <w:proofErr w:type="spellEnd"/>
-      <w:proofErr w:type="gramStart"/>
       <w:r>
         <w:rPr>
           <w:rFonts w:ascii="Courier New" w:hAnsi="Courier New" w:cs="Courier New"/>
@@ -1043,9 +1105,8 @@
         <w:rPr>
           <w:rFonts w:cstheme="minorHAnsi"/>
         </w:rPr>
-        <w:t>is</w:t>
-      </w:r>
-      <w:proofErr w:type="gramEnd"/>
+        <w:t xml:space="preserve"> is</w:t>
+      </w:r>
       <w:r>
         <w:rPr>
           <w:rFonts w:cstheme="minorHAnsi"/>
@@ -1379,7 +1440,6 @@
         </w:rPr>
         <w:t xml:space="preserve"> class). If it is not found </w:t>
       </w:r>
-      <w:proofErr w:type="gramStart"/>
       <w:r>
         <w:rPr>
           <w:rFonts w:eastAsiaTheme="majorEastAsia" w:cstheme="minorHAnsi"/>
@@ -1387,9 +1447,8 @@
           <w:sz w:val="20"/>
           <w:szCs w:val="20"/>
         </w:rPr>
-        <w:t>in  the</w:t>
-      </w:r>
-      <w:proofErr w:type="gramEnd"/>
+        <w:t>in the</w:t>
+      </w:r>
       <w:r>
         <w:rPr>
           <w:rFonts w:eastAsiaTheme="majorEastAsia" w:cstheme="minorHAnsi"/>
@@ -1435,15 +1494,13 @@
         </w:rPr>
         <w:t xml:space="preserve">If the named table is not found after all these </w:t>
       </w:r>
-      <w:proofErr w:type="gramStart"/>
       <w:r>
         <w:rPr>
           <w:rFonts w:eastAsiaTheme="majorEastAsia" w:cstheme="minorHAnsi"/>
           <w:bCs/>
         </w:rPr>
-        <w:t>searches</w:t>
-      </w:r>
-      <w:proofErr w:type="gramEnd"/>
+        <w:t>searches,</w:t>
+      </w:r>
       <w:r>
         <w:rPr>
           <w:rFonts w:eastAsiaTheme="majorEastAsia" w:cstheme="minorHAnsi"/>
@@ -1458,7 +1515,36 @@
           <w:sz w:val="20"/>
           <w:szCs w:val="20"/>
         </w:rPr>
-        <w:t xml:space="preserve"> If the named table is found it is checked for duplicated use (no two table refences should refer to the same table by name or alias). If the table is found and it is valid use, then it is entered into the list of table references found in the current FROM clause.</w:t>
+        <w:t xml:space="preserve"> If the named table is found it is checked for duplicated use (no two table refences should refer to the same table by name or alias). If the table is found and </w:t>
+      </w:r>
+      <w:r>
+        <w:rPr>
+          <w:rFonts w:cstheme="minorHAnsi"/>
+          <w:bCs/>
+          <w:sz w:val="20"/>
+          <w:szCs w:val="20"/>
+        </w:rPr>
+        <w:t>its</w:t>
+      </w:r>
+      <w:bookmarkStart w:id="2" w:name="_GoBack"/>
+      <w:bookmarkEnd w:id="2"/>
+      <w:r>
+        <w:rPr>
+          <w:rFonts w:cstheme="minorHAnsi"/>
+          <w:bCs/>
+          <w:sz w:val="20"/>
+          <w:szCs w:val="20"/>
+        </w:rPr>
+        <w:t xml:space="preserve"> use is valid, </w:t>
+      </w:r>
+      <w:r>
+        <w:rPr>
+          <w:rFonts w:cstheme="minorHAnsi"/>
+          <w:bCs/>
+          <w:sz w:val="20"/>
+          <w:szCs w:val="20"/>
+        </w:rPr>
+        <w:t>then it is entered into the list of table references found in the current FROM clause.</w:t>
       </w:r>
     </w:p>
     <w:p>
@@ -1672,7 +1758,19 @@
         <w:rPr>
           <w:rFonts w:cstheme="minorHAnsi"/>
         </w:rPr>
-        <w:t xml:space="preserve"> method to customize the process of binding specific it. </w:t>
+        <w:t xml:space="preserve"> method to</w:t>
+      </w:r>
+      <w:r>
+        <w:rPr>
+          <w:rFonts w:cstheme="minorHAnsi"/>
+        </w:rPr>
+        <w:t xml:space="preserve"> </w:t>
+      </w:r>
+      <w:r>
+        <w:rPr>
+          <w:rFonts w:cstheme="minorHAnsi"/>
+        </w:rPr>
+        <w:t xml:space="preserve">customize the process of binding specific it. </w:t>
       </w:r>
       <w:proofErr w:type="spellStart"/>
       <w:proofErr w:type="gramStart"/>
@@ -1863,7 +1961,43 @@
         <w:rPr>
           <w:rFonts w:cstheme="minorHAnsi"/>
         </w:rPr>
-        <w:t xml:space="preserve"> method. Column references bound by looking up the column reference by alias if one is provided or the name it self if there is no alias in the list of tables in the current context, if it is not found in the current context, it is looked up in the parent context recursively. If the named column is not found at the of this lookup, an error is raised. If the column reference is found in some parent context, then it is marked as a “Parameter” in this context and this context is now known to be correlated to the context in which the column reference was found and resolved.</w:t>
+        <w:t xml:space="preserve"> method. Column references</w:t>
+      </w:r>
+      <w:r>
+        <w:rPr>
+          <w:rFonts w:cstheme="minorHAnsi"/>
+        </w:rPr>
+        <w:t xml:space="preserve"> are</w:t>
+      </w:r>
+      <w:r>
+        <w:rPr>
+          <w:rFonts w:cstheme="minorHAnsi"/>
+        </w:rPr>
+        <w:t xml:space="preserve"> bound by looking up by</w:t>
+      </w:r>
+      <w:r>
+        <w:rPr>
+          <w:rFonts w:cstheme="minorHAnsi"/>
+        </w:rPr>
+        <w:t xml:space="preserve"> the</w:t>
+      </w:r>
+      <w:r>
+        <w:rPr>
+          <w:rFonts w:cstheme="minorHAnsi"/>
+        </w:rPr>
+        <w:t xml:space="preserve"> alias if one is provided or the name it self if there is no alias in the list of tables in the current context, if it is not found in the current context, it is looked up in the parent context recursively. If the named column is not found at the </w:t>
+      </w:r>
+      <w:r>
+        <w:rPr>
+          <w:rFonts w:cstheme="minorHAnsi"/>
+        </w:rPr>
+        <w:t xml:space="preserve">end </w:t>
+      </w:r>
+      <w:r>
+        <w:rPr>
+          <w:rFonts w:cstheme="minorHAnsi"/>
+        </w:rPr>
+        <w:t>of this lookup, an error is raised. If the column reference is found in some parent context, then it is marked as a “Parameter” in this context and this context is now known to be correlated to the context in which the column reference was found and resolved.</w:t>
       </w:r>
     </w:p>
     <w:p>
@@ -1885,14 +2019,12 @@
         </w:rPr>
         <w:t xml:space="preserve">made to ensure no two column references are duplicates </w:t>
       </w:r>
-      <w:proofErr w:type="gramStart"/>
-      <w:r>
-        <w:rPr>
-          <w:rFonts w:cstheme="minorHAnsi"/>
-        </w:rPr>
-        <w:t>and also</w:t>
-      </w:r>
-      <w:proofErr w:type="gramEnd"/>
+      <w:r>
+        <w:rPr>
+          <w:rFonts w:cstheme="minorHAnsi"/>
+        </w:rPr>
+        <w:t>and</w:t>
+      </w:r>
       <w:r>
         <w:rPr>
           <w:rFonts w:cstheme="minorHAnsi"/>
@@ -1935,21 +2067,61 @@
         <w:rPr>
           <w:rFonts w:cstheme="minorHAnsi"/>
         </w:rPr>
-        <w:t xml:space="preserve">class represents a column reference or </w:t>
-      </w:r>
-      <w:proofErr w:type="gramStart"/>
-      <w:r>
-        <w:rPr>
-          <w:rFonts w:cstheme="minorHAnsi"/>
-        </w:rPr>
-        <w:t>a</w:t>
-      </w:r>
-      <w:proofErr w:type="gramEnd"/>
-      <w:r>
-        <w:rPr>
-          <w:rFonts w:cstheme="minorHAnsi"/>
-        </w:rPr>
-        <w:t xml:space="preserve"> expression with one column. The column reference’s ordinal is set to the ordinal position of the column in the table definition and the type to that of the type of the column definition in the table definition.</w:t>
+        <w:t>class represents a column reference or a</w:t>
+      </w:r>
+      <w:r>
+        <w:rPr>
+          <w:rFonts w:cstheme="minorHAnsi"/>
+        </w:rPr>
+        <w:t>n</w:t>
+      </w:r>
+      <w:r>
+        <w:rPr>
+          <w:rFonts w:cstheme="minorHAnsi"/>
+        </w:rPr>
+        <w:t xml:space="preserve"> expression with one column. The column reference’s ordinal </w:t>
+      </w:r>
+      <w:r>
+        <w:rPr>
+          <w:rFonts w:cstheme="minorHAnsi"/>
+        </w:rPr>
+        <w:t>and type</w:t>
+      </w:r>
+      <w:r>
+        <w:rPr>
+          <w:rFonts w:cstheme="minorHAnsi"/>
+        </w:rPr>
+        <w:t xml:space="preserve"> </w:t>
+      </w:r>
+      <w:r>
+        <w:rPr>
+          <w:rFonts w:cstheme="minorHAnsi"/>
+        </w:rPr>
+        <w:t xml:space="preserve">are </w:t>
+      </w:r>
+      <w:r>
+        <w:rPr>
+          <w:rFonts w:cstheme="minorHAnsi"/>
+        </w:rPr>
+        <w:t xml:space="preserve">set to </w:t>
+      </w:r>
+      <w:r>
+        <w:rPr>
+          <w:rFonts w:cstheme="minorHAnsi"/>
+        </w:rPr>
+        <w:t>its</w:t>
+      </w:r>
+      <w:r>
+        <w:rPr>
+          <w:rFonts w:cstheme="minorHAnsi"/>
+        </w:rPr>
+        <w:t xml:space="preserve"> ordinal position </w:t>
+      </w:r>
+      <w:r>
+        <w:rPr>
+          <w:rFonts w:cstheme="minorHAnsi"/>
+        </w:rPr>
+        <w:t xml:space="preserve">and type in the column definition respectively. </w:t>
       </w:r>
     </w:p>
     <w:p>
@@ -2351,11 +2523,9 @@
       <w:r>
         <w:t xml:space="preserve">The process of binding the WHERE clause is almost the same as binding any other expression with some extra processing. After binding the WHERE clause and normalizing it, it is possible that the entire WHERE clause may be replaced by a constant expression representing TRUE or FALSE indicating the fact that the WHERE clause evaluates unconditionally to TRUE or FALSE respectively. WHERE clause is validated so that there are no aggregate functions and that </w:t>
       </w:r>
-      <w:proofErr w:type="gramStart"/>
-      <w:r>
-        <w:t>it’s</w:t>
-      </w:r>
-      <w:proofErr w:type="gramEnd"/>
+      <w:r>
+        <w:t>its</w:t>
+      </w:r>
       <w:r>
         <w:t xml:space="preserve"> type is Boolean. If </w:t>
       </w:r>
@@ -2500,13 +2670,34 @@
         </w:rPr>
       </w:pPr>
       <w:r>
-        <w:t>Before biding expressions in the GROUP BY and ORDER BY clause, the expressions are replaced by references to the respective expressions in the select list (order by 3, would make it order by the third select list element</w:t>
+        <w:t>Before bi</w:t>
+      </w:r>
+      <w:r>
+        <w:t>n</w:t>
+      </w:r>
+      <w:r>
+        <w:t xml:space="preserve">ding expressions in the GROUP BY and ORDER BY clause, the </w:t>
+      </w:r>
+      <w:r>
+        <w:t xml:space="preserve">select list ordinal </w:t>
+      </w:r>
+      <w:proofErr w:type="spellStart"/>
+      <w:r>
+        <w:t>postions</w:t>
+      </w:r>
+      <w:proofErr w:type="spellEnd"/>
+      <w:r>
+        <w:t xml:space="preserve"> are replaced by references to the respective expressions in the select list (order by 3, would make it order by the third select list element</w:t>
       </w:r>
       <w:r>
         <w:t>) if this is the case then the expression has already been bound. Other expressions in the GROUP BY and ORDER BY which are not position specifications</w:t>
       </w:r>
       <w:r>
-        <w:t xml:space="preserve"> are bound as any other expression. The presence of a GROUP BY expression sets a flag </w:t>
+        <w:t xml:space="preserve"> are bound as any other expression. The presence of a GROUP BY expression sets a </w:t>
+      </w:r>
+      <w:r>
+        <w:lastRenderedPageBreak/>
+        <w:t xml:space="preserve">flag </w:t>
       </w:r>
       <w:proofErr w:type="spellStart"/>
       <w:r>
@@ -2527,11 +2718,7 @@
         <w:t>_</w:t>
       </w:r>
       <w:r>
-        <w:t xml:space="preserve"> in </w:t>
-      </w:r>
-      <w:r>
-        <w:lastRenderedPageBreak/>
-        <w:t xml:space="preserve">the </w:t>
+        <w:t xml:space="preserve"> in the </w:t>
       </w:r>
       <w:proofErr w:type="spellStart"/>
       <w:r>
@@ -2760,7 +2947,19 @@
         <w:t xml:space="preserve"> </w:t>
       </w:r>
       <w:r>
-        <w:t xml:space="preserve">and they are represented by class named so. </w:t>
+        <w:t xml:space="preserve">and they are represented by </w:t>
+      </w:r>
+      <w:r>
+        <w:t xml:space="preserve">a </w:t>
+      </w:r>
+      <w:r>
+        <w:t xml:space="preserve">class named </w:t>
+      </w:r>
+      <w:r>
+        <w:t>as such</w:t>
+      </w:r>
+      <w:r>
+        <w:t xml:space="preserve">. </w:t>
       </w:r>
       <w:proofErr w:type="spellStart"/>
       <w:r>
@@ -2781,51 +2980,81 @@
           <w:sz w:val="20"/>
           <w:szCs w:val="20"/>
         </w:rPr>
-        <w:t xml:space="preserve">class deals with queries appearing the FROM clause. Each of these queries represents a virtual or derived table. They may require to have a name (derived table name), and also name the output expressions (derived column names), known as </w:t>
-      </w:r>
-      <w:r>
-        <w:rPr>
-          <w:rFonts w:ascii="Courier New" w:hAnsi="Courier New" w:cs="Courier New"/>
-          <w:sz w:val="20"/>
-          <w:szCs w:val="20"/>
-        </w:rPr>
-        <w:t>outside[x</w:t>
+        <w:t xml:space="preserve">class deals with queries appearing the FROM clause. Each of these queries represents a virtual or derived table. They may </w:t>
+      </w:r>
+      <w:r>
+        <w:rPr>
+          <w:rFonts w:cstheme="minorHAnsi"/>
+          <w:sz w:val="20"/>
+          <w:szCs w:val="20"/>
+        </w:rPr>
+        <w:t xml:space="preserve">be </w:t>
+      </w:r>
+      <w:r>
+        <w:rPr>
+          <w:rFonts w:cstheme="minorHAnsi"/>
+          <w:sz w:val="20"/>
+          <w:szCs w:val="20"/>
+        </w:rPr>
+        <w:t>require</w:t>
+      </w:r>
+      <w:r>
+        <w:rPr>
+          <w:rFonts w:cstheme="minorHAnsi"/>
+          <w:sz w:val="20"/>
+          <w:szCs w:val="20"/>
+        </w:rPr>
+        <w:t>d</w:t>
+      </w:r>
+      <w:r>
+        <w:rPr>
+          <w:rFonts w:cstheme="minorHAnsi"/>
+          <w:sz w:val="20"/>
+          <w:szCs w:val="20"/>
+        </w:rPr>
+        <w:t xml:space="preserve"> to </w:t>
+      </w:r>
+      <w:r>
+        <w:rPr>
+          <w:rFonts w:cstheme="minorHAnsi"/>
+          <w:sz w:val="20"/>
+          <w:szCs w:val="20"/>
+        </w:rPr>
+        <w:t xml:space="preserve">have </w:t>
+      </w:r>
+      <w:r>
+        <w:rPr>
+          <w:rFonts w:cstheme="minorHAnsi"/>
+          <w:sz w:val="20"/>
+          <w:szCs w:val="20"/>
+        </w:rPr>
+        <w:t xml:space="preserve">a name (derived table name), </w:t>
       </w:r>
       <w:proofErr w:type="gramStart"/>
       <w:r>
         <w:rPr>
-          <w:rFonts w:ascii="Courier New" w:hAnsi="Courier New" w:cs="Courier New"/>
-          <w:sz w:val="20"/>
-          <w:szCs w:val="20"/>
-        </w:rPr>
-        <w:t>].</w:t>
-      </w:r>
-      <w:proofErr w:type="spellStart"/>
-      <w:r>
-        <w:rPr>
-          <w:rFonts w:ascii="Courier New" w:hAnsi="Courier New" w:cs="Courier New"/>
-          <w:sz w:val="20"/>
-          <w:szCs w:val="20"/>
-        </w:rPr>
-        <w:t>outputName</w:t>
-      </w:r>
-      <w:proofErr w:type="spellEnd"/>
+          <w:rFonts w:cstheme="minorHAnsi"/>
+          <w:sz w:val="20"/>
+          <w:szCs w:val="20"/>
+        </w:rPr>
+        <w:t>and also</w:t>
+      </w:r>
       <w:proofErr w:type="gramEnd"/>
       <w:r>
         <w:rPr>
-          <w:rFonts w:ascii="Courier New" w:hAnsi="Courier New" w:cs="Courier New"/>
-          <w:sz w:val="20"/>
-          <w:szCs w:val="20"/>
-        </w:rPr>
-        <w:t>_</w:t>
-      </w:r>
-      <w:r>
-        <w:rPr>
-          <w:rFonts w:cstheme="minorHAnsi"/>
-          <w:sz w:val="20"/>
-          <w:szCs w:val="20"/>
-        </w:rPr>
-        <w:t xml:space="preserve">. </w:t>
+          <w:rFonts w:cstheme="minorHAnsi"/>
+          <w:sz w:val="20"/>
+          <w:szCs w:val="20"/>
+        </w:rPr>
+        <w:t xml:space="preserve"> name the output expressions (derived column names), known a</w:t>
+      </w:r>
+      <w:r>
+        <w:rPr>
+          <w:rFonts w:cstheme="minorHAnsi"/>
+          <w:sz w:val="20"/>
+          <w:szCs w:val="20"/>
+        </w:rPr>
+        <w:t xml:space="preserve">s outside name. </w:t>
       </w:r>
       <w:proofErr w:type="spellStart"/>
       <w:r>
@@ -2905,7 +3134,7 @@
           <w:rFonts w:cstheme="minorHAnsi"/>
         </w:rPr>
       </w:pPr>
-      <w:bookmarkStart w:id="2" w:name="_Hlk54623566"/>
+      <w:bookmarkStart w:id="3" w:name="_Hlk54623566"/>
       <w:r>
         <w:rPr>
           <w:rFonts w:asciiTheme="majorHAnsi" w:eastAsiaTheme="majorEastAsia" w:hAnsiTheme="majorHAnsi" w:cstheme="majorHAnsi"/>
@@ -2956,7 +3185,7 @@
         </w:rPr>
         <w:t>Sub Query Expressions</w:t>
       </w:r>
-      <w:bookmarkEnd w:id="2"/>
+      <w:bookmarkEnd w:id="3"/>
     </w:p>
     <w:p>
       <w:pPr>
@@ -3249,7 +3478,6 @@
         <w:t>Expr.Normalize</w:t>
       </w:r>
       <w:proofErr w:type="spellEnd"/>
-      <w:proofErr w:type="gramStart"/>
       <w:r>
         <w:rPr>
           <w:rFonts w:ascii="Courier New" w:hAnsi="Courier New" w:cs="Courier New"/>
@@ -3262,22 +3490,13 @@
         <w:rPr>
           <w:rFonts w:cstheme="minorHAnsi"/>
         </w:rPr>
-        <w:t>specialize</w:t>
-      </w:r>
-      <w:proofErr w:type="gramEnd"/>
-      <w:r>
-        <w:rPr>
-          <w:rFonts w:cstheme="minorHAnsi"/>
-        </w:rPr>
-        <w:t xml:space="preserve"> the needs of </w:t>
-      </w:r>
-      <w:bookmarkStart w:id="3" w:name="_GoBack"/>
-      <w:bookmarkEnd w:id="3"/>
-      <w:r>
-        <w:rPr>
-          <w:rFonts w:cstheme="minorHAnsi"/>
-        </w:rPr>
-        <w:t xml:space="preserve">normalization of that class but only </w:t>
+        <w:t xml:space="preserve"> specialize</w:t>
+      </w:r>
+      <w:r>
+        <w:rPr>
+          <w:rFonts w:cstheme="minorHAnsi"/>
+        </w:rPr>
+        <w:t xml:space="preserve"> the needs of normalization of that class but only </w:t>
       </w:r>
       <w:proofErr w:type="spellStart"/>
       <w:r>
@@ -3417,7 +3636,21 @@
           <w:sz w:val="20"/>
           <w:szCs w:val="20"/>
         </w:rPr>
-        <w:t xml:space="preserve"> and </w:t>
+        <w:t xml:space="preserve"> </w:t>
+      </w:r>
+      <w:r>
+        <w:rPr>
+          <w:rFonts w:cstheme="minorHAnsi"/>
+        </w:rPr>
+        <w:t>and</w:t>
+      </w:r>
+      <w:r>
+        <w:rPr>
+          <w:rFonts w:ascii="Courier New" w:hAnsi="Courier New" w:cs="Courier New"/>
+          <w:sz w:val="20"/>
+          <w:szCs w:val="20"/>
+        </w:rPr>
+        <w:t xml:space="preserve"> </w:t>
       </w:r>
       <w:r>
         <w:rPr>
@@ -3608,6 +3841,7 @@
         <w:rPr>
           <w:rFonts w:cstheme="minorHAnsi"/>
         </w:rPr>
+        <w:lastRenderedPageBreak/>
         <w:t xml:space="preserve">several times and more than one transformation could happen at once. In the rules below 'op' and 'comp' denote a generic arithmetic and comparison operators when specificity is not required </w:t>
       </w:r>
     </w:p>
@@ -4356,6 +4590,7 @@
         <w:rPr>
           <w:rFonts w:cstheme="minorHAnsi"/>
         </w:rPr>
+        <w:lastRenderedPageBreak/>
         <w:t>Comparison Simplification. Eliminate unneeded comparisons.</w:t>
       </w:r>
     </w:p>
@@ -4410,7 +4645,6 @@
         <w:rPr>
           <w:rFonts w:cstheme="minorHAnsi"/>
         </w:rPr>
-        <w:lastRenderedPageBreak/>
         <w:t xml:space="preserve">X + </w:t>
       </w:r>
       <w:r>
@@ -4831,7 +5065,1997 @@
         <w:rPr>
           <w:rFonts w:cstheme="minorHAnsi"/>
         </w:rPr>
-        <w:t xml:space="preserve">There are a few more simplification transformations possible but not implemented at this time. </w:t>
+        <w:t>Details of Normalization implementation as are follows.</w:t>
+      </w:r>
+    </w:p>
+    <w:p>
+      <w:pPr>
+        <w:ind w:left="720"/>
+        <w:rPr>
+          <w:rFonts w:cstheme="minorHAnsi"/>
+        </w:rPr>
+      </w:pPr>
+      <w:proofErr w:type="spellStart"/>
+      <w:r>
+        <w:rPr>
+          <w:rFonts w:ascii="Courier New" w:hAnsi="Courier New" w:cs="Courier New"/>
+          <w:sz w:val="20"/>
+          <w:szCs w:val="20"/>
+        </w:rPr>
+        <w:t>FuncExp</w:t>
+      </w:r>
+      <w:r>
+        <w:rPr>
+          <w:rFonts w:ascii="Courier New" w:hAnsi="Courier New" w:cs="Courier New"/>
+          <w:sz w:val="20"/>
+          <w:szCs w:val="20"/>
+        </w:rPr>
+        <w:t>r.Normalize</w:t>
+      </w:r>
+      <w:proofErr w:type="spellEnd"/>
+      <w:r>
+        <w:rPr>
+          <w:rFonts w:ascii="Courier New" w:hAnsi="Courier New" w:cs="Courier New"/>
+          <w:sz w:val="20"/>
+          <w:szCs w:val="20"/>
+        </w:rPr>
+        <w:t>()</w:t>
+      </w:r>
+      <w:r>
+        <w:rPr>
+          <w:rFonts w:cstheme="minorHAnsi"/>
+        </w:rPr>
+        <w:t xml:space="preserve"> does</w:t>
+      </w:r>
+      <w:r>
+        <w:rPr>
+          <w:rFonts w:cstheme="minorHAnsi"/>
+        </w:rPr>
+        <w:t xml:space="preserve"> nothing if all arguments are not constants. If any argument is NULL, then </w:t>
+      </w:r>
+      <w:r>
+        <w:rPr>
+          <w:rFonts w:cstheme="minorHAnsi"/>
+        </w:rPr>
+        <w:t xml:space="preserve">it returns an expression representing NULL value. If the expression is one of MIN, MAX, AVG, the child of the node is returned indicating that there is no need for the aggregate function. For </w:t>
+      </w:r>
+      <w:r>
+        <w:rPr>
+          <w:rFonts w:cstheme="minorHAnsi"/>
+        </w:rPr>
+        <w:t>SUM, COUNT, COALECSE, TUMBLE, HOP, SESSION, STDDEV_SAMP</w:t>
+      </w:r>
+      <w:r>
+        <w:rPr>
+          <w:rFonts w:cstheme="minorHAnsi"/>
+        </w:rPr>
+        <w:t xml:space="preserve"> functions</w:t>
+      </w:r>
+      <w:r>
+        <w:rPr>
+          <w:rFonts w:cstheme="minorHAnsi"/>
+        </w:rPr>
+        <w:t xml:space="preserve"> it does nothing. </w:t>
+      </w:r>
+      <w:r>
+        <w:rPr>
+          <w:rFonts w:cstheme="minorHAnsi"/>
+        </w:rPr>
+        <w:t xml:space="preserve"> </w:t>
+      </w:r>
+      <w:r>
+        <w:rPr>
+          <w:rFonts w:cstheme="minorHAnsi"/>
+        </w:rPr>
+        <w:t xml:space="preserve">For all other functions, it evaluates the function, creates a </w:t>
+      </w:r>
+      <w:proofErr w:type="spellStart"/>
+      <w:r>
+        <w:rPr>
+          <w:rFonts w:ascii="Courier New" w:hAnsi="Courier New" w:cs="Courier New"/>
+          <w:sz w:val="20"/>
+          <w:szCs w:val="20"/>
+        </w:rPr>
+        <w:t>ConsExpr</w:t>
+      </w:r>
+      <w:proofErr w:type="spellEnd"/>
+      <w:r>
+        <w:rPr>
+          <w:rFonts w:cstheme="minorHAnsi"/>
+        </w:rPr>
+        <w:t xml:space="preserve"> node representing the value and returns it.</w:t>
+      </w:r>
+    </w:p>
+    <w:p>
+      <w:pPr>
+        <w:ind w:left="720"/>
+        <w:rPr>
+          <w:rFonts w:cstheme="minorHAnsi"/>
+        </w:rPr>
+      </w:pPr>
+      <w:proofErr w:type="spellStart"/>
+      <w:r>
+        <w:rPr>
+          <w:rFonts w:ascii="Courier New" w:hAnsi="Courier New" w:cs="Courier New"/>
+          <w:sz w:val="20"/>
+          <w:szCs w:val="20"/>
+        </w:rPr>
+        <w:t>CoalesceFunc</w:t>
+      </w:r>
+      <w:r>
+        <w:rPr>
+          <w:rFonts w:ascii="Courier New" w:hAnsi="Courier New" w:cs="Courier New"/>
+          <w:sz w:val="20"/>
+          <w:szCs w:val="20"/>
+        </w:rPr>
+        <w:t>.Normalize</w:t>
+      </w:r>
+      <w:proofErr w:type="spellEnd"/>
+      <w:r>
+        <w:rPr>
+          <w:rFonts w:ascii="Courier New" w:hAnsi="Courier New" w:cs="Courier New"/>
+          <w:sz w:val="20"/>
+          <w:szCs w:val="20"/>
+        </w:rPr>
+        <w:t>()</w:t>
+      </w:r>
+      <w:r>
+        <w:rPr>
+          <w:rFonts w:cstheme="minorHAnsi"/>
+        </w:rPr>
+        <w:t xml:space="preserve"> does nothing if all arguments are not constant, otherwise it finds the first constant argument and returns.</w:t>
+      </w:r>
+    </w:p>
+    <w:p>
+      <w:pPr>
+        <w:ind w:left="720"/>
+        <w:rPr>
+          <w:rFonts w:cstheme="minorHAnsi"/>
+        </w:rPr>
+      </w:pPr>
+      <w:proofErr w:type="spellStart"/>
+      <w:r>
+        <w:rPr>
+          <w:rFonts w:ascii="Courier New" w:hAnsi="Courier New" w:cs="Courier New"/>
+          <w:sz w:val="20"/>
+          <w:szCs w:val="20"/>
+        </w:rPr>
+        <w:t>UnaryExpr</w:t>
+      </w:r>
+      <w:r>
+        <w:rPr>
+          <w:rFonts w:ascii="Courier New" w:hAnsi="Courier New" w:cs="Courier New"/>
+          <w:sz w:val="20"/>
+          <w:szCs w:val="20"/>
+        </w:rPr>
+        <w:t>.Normalize</w:t>
+      </w:r>
+      <w:proofErr w:type="spellEnd"/>
+      <w:proofErr w:type="gramStart"/>
+      <w:r>
+        <w:rPr>
+          <w:rFonts w:ascii="Courier New" w:hAnsi="Courier New" w:cs="Courier New"/>
+          <w:sz w:val="20"/>
+          <w:szCs w:val="20"/>
+        </w:rPr>
+        <w:t>()</w:t>
+      </w:r>
+      <w:r>
+        <w:rPr>
+          <w:rFonts w:cstheme="minorHAnsi"/>
+          <w:sz w:val="20"/>
+          <w:szCs w:val="20"/>
+        </w:rPr>
+        <w:t xml:space="preserve">  </w:t>
+      </w:r>
+      <w:r>
+        <w:rPr>
+          <w:rFonts w:cstheme="minorHAnsi"/>
+          <w:sz w:val="20"/>
+          <w:szCs w:val="20"/>
+        </w:rPr>
+        <w:t>evaluates</w:t>
+      </w:r>
+      <w:proofErr w:type="gramEnd"/>
+      <w:r>
+        <w:rPr>
+          <w:rFonts w:cstheme="minorHAnsi"/>
+          <w:sz w:val="20"/>
+          <w:szCs w:val="20"/>
+        </w:rPr>
+        <w:t xml:space="preserve"> the expression if all arguments are constants and turns the result into a </w:t>
+      </w:r>
+      <w:proofErr w:type="spellStart"/>
+      <w:r>
+        <w:rPr>
+          <w:rFonts w:cstheme="minorHAnsi"/>
+          <w:sz w:val="20"/>
+          <w:szCs w:val="20"/>
+        </w:rPr>
+        <w:t>ConstExpr</w:t>
+      </w:r>
+      <w:proofErr w:type="spellEnd"/>
+      <w:r>
+        <w:rPr>
+          <w:rFonts w:cstheme="minorHAnsi"/>
+          <w:sz w:val="20"/>
+          <w:szCs w:val="20"/>
+        </w:rPr>
+        <w:t xml:space="preserve"> node and returns it.</w:t>
+      </w:r>
+      <w:r>
+        <w:rPr>
+          <w:rFonts w:cstheme="minorHAnsi"/>
+          <w:sz w:val="20"/>
+          <w:szCs w:val="20"/>
+        </w:rPr>
+        <w:t xml:space="preserve"> If </w:t>
+      </w:r>
+      <w:proofErr w:type="gramStart"/>
+      <w:r>
+        <w:rPr>
+          <w:rFonts w:cstheme="minorHAnsi"/>
+          <w:sz w:val="20"/>
+          <w:szCs w:val="20"/>
+        </w:rPr>
+        <w:t>not</w:t>
+      </w:r>
+      <w:proofErr w:type="gramEnd"/>
+      <w:r>
+        <w:rPr>
+          <w:rFonts w:cstheme="minorHAnsi"/>
+          <w:sz w:val="20"/>
+          <w:szCs w:val="20"/>
+        </w:rPr>
+        <w:t xml:space="preserve"> all arguments are constants, it applies the </w:t>
+      </w:r>
+      <w:r>
+        <w:rPr>
+          <w:rFonts w:cstheme="minorHAnsi"/>
+        </w:rPr>
+        <w:t>NOT simplification</w:t>
+      </w:r>
+      <w:r>
+        <w:rPr>
+          <w:rFonts w:cstheme="minorHAnsi"/>
+        </w:rPr>
+        <w:t xml:space="preserve"> and returns resulting </w:t>
+      </w:r>
+      <w:r>
+        <w:rPr>
+          <w:rFonts w:ascii="Courier New" w:hAnsi="Courier New" w:cs="Courier New"/>
+          <w:sz w:val="20"/>
+          <w:szCs w:val="20"/>
+        </w:rPr>
+        <w:t>Expr</w:t>
+      </w:r>
+      <w:r>
+        <w:rPr>
+          <w:rFonts w:ascii="Courier New" w:hAnsi="Courier New" w:cs="Courier New"/>
+          <w:sz w:val="20"/>
+          <w:szCs w:val="20"/>
+        </w:rPr>
+        <w:t xml:space="preserve"> </w:t>
+      </w:r>
+      <w:r>
+        <w:rPr>
+          <w:rFonts w:cstheme="minorHAnsi"/>
+        </w:rPr>
+        <w:t>node.</w:t>
+      </w:r>
+    </w:p>
+    <w:p>
+      <w:pPr>
+        <w:ind w:left="720"/>
+        <w:rPr>
+          <w:rFonts w:cstheme="minorHAnsi"/>
+        </w:rPr>
+      </w:pPr>
+      <w:proofErr w:type="spellStart"/>
+      <w:r>
+        <w:rPr>
+          <w:rFonts w:ascii="Courier New" w:hAnsi="Courier New" w:cs="Courier New"/>
+          <w:sz w:val="20"/>
+          <w:szCs w:val="20"/>
+        </w:rPr>
+        <w:t>BinExpr.Normalize</w:t>
+      </w:r>
+      <w:proofErr w:type="spellEnd"/>
+      <w:r>
+        <w:rPr>
+          <w:rFonts w:ascii="Courier New" w:hAnsi="Courier New" w:cs="Courier New"/>
+          <w:sz w:val="20"/>
+          <w:szCs w:val="20"/>
+        </w:rPr>
+        <w:t>(</w:t>
+      </w:r>
+      <w:r>
+        <w:rPr>
+          <w:rFonts w:ascii="Courier New" w:hAnsi="Courier New" w:cs="Courier New"/>
+          <w:sz w:val="20"/>
+          <w:szCs w:val="20"/>
+        </w:rPr>
+        <w:t>)</w:t>
+      </w:r>
+      <w:r>
+        <w:rPr>
+          <w:rFonts w:cstheme="minorHAnsi"/>
+        </w:rPr>
+        <w:t xml:space="preserve"> First normalizes the two children. After that, if the operators is one of arithmetic, relational, logical, IS, IS NOT and concatenation and one of the operands is NULL, it  applies NULL simplification for IS and IS NOT as a special case and generic NULL simplification for the rest and returns the resulting </w:t>
+      </w:r>
+      <w:r>
+        <w:rPr>
+          <w:rFonts w:ascii="Courier New" w:hAnsi="Courier New" w:cs="Courier New"/>
+          <w:sz w:val="20"/>
+          <w:szCs w:val="20"/>
+        </w:rPr>
+        <w:t>Expr</w:t>
+      </w:r>
+      <w:r>
+        <w:rPr>
+          <w:rFonts w:ascii="Courier New" w:hAnsi="Courier New" w:cs="Courier New"/>
+          <w:sz w:val="20"/>
+          <w:szCs w:val="20"/>
+        </w:rPr>
+        <w:t xml:space="preserve"> </w:t>
+      </w:r>
+      <w:r>
+        <w:rPr>
+          <w:rFonts w:cstheme="minorHAnsi"/>
+        </w:rPr>
+        <w:t xml:space="preserve">node. If both operands are not </w:t>
+      </w:r>
+      <w:r>
+        <w:rPr>
+          <w:rFonts w:cstheme="minorHAnsi"/>
+        </w:rPr>
+        <w:t>null,</w:t>
+      </w:r>
+      <w:r>
+        <w:rPr>
+          <w:rFonts w:cstheme="minorHAnsi"/>
+        </w:rPr>
+        <w:t xml:space="preserve"> then it evaluates the expression and returns the result as </w:t>
+      </w:r>
+      <w:proofErr w:type="spellStart"/>
+      <w:r>
+        <w:rPr>
+          <w:rFonts w:ascii="Courier New" w:hAnsi="Courier New" w:cs="Courier New"/>
+          <w:sz w:val="20"/>
+          <w:szCs w:val="20"/>
+        </w:rPr>
+        <w:t>ConstExpr</w:t>
+      </w:r>
+      <w:proofErr w:type="spellEnd"/>
+      <w:r>
+        <w:rPr>
+          <w:rFonts w:cstheme="minorHAnsi"/>
+        </w:rPr>
+        <w:t xml:space="preserve"> node. If </w:t>
+      </w:r>
+      <w:r>
+        <w:rPr>
+          <w:rFonts w:cstheme="minorHAnsi"/>
+        </w:rPr>
+        <w:t xml:space="preserve">only one of the operands is constant, it moves the constant to the right if it is on the right and the operator allows it. Next it applies arithmetic identity, logic, relational operation simplification based on the operator and returns the resulting node. Finally, if none of the above rules could be applied (except the move constant to the right), it tries to apply the distributivity transformation on binary arithmetic nodes and return the resulting </w:t>
+      </w:r>
+      <w:r>
+        <w:rPr>
+          <w:rFonts w:ascii="Courier New" w:hAnsi="Courier New" w:cs="Courier New"/>
+          <w:sz w:val="20"/>
+          <w:szCs w:val="20"/>
+        </w:rPr>
+        <w:t>Expr</w:t>
+      </w:r>
+      <w:r>
+        <w:rPr>
+          <w:rFonts w:cstheme="minorHAnsi"/>
+        </w:rPr>
+        <w:t xml:space="preserve"> node. </w:t>
+      </w:r>
+    </w:p>
+    <w:p>
+      <w:pPr>
+        <w:ind w:left="720"/>
+        <w:rPr>
+          <w:rFonts w:cstheme="minorHAnsi"/>
+        </w:rPr>
+      </w:pPr>
+      <w:r>
+        <w:rPr>
+          <w:rFonts w:cstheme="minorHAnsi"/>
+        </w:rPr>
+        <w:t>T</w:t>
+      </w:r>
+      <w:r>
+        <w:rPr>
+          <w:rFonts w:cstheme="minorHAnsi"/>
+          <w:sz w:val="20"/>
+          <w:szCs w:val="20"/>
+        </w:rPr>
+        <w:t>here a</w:t>
+      </w:r>
+      <w:r>
+        <w:rPr>
+          <w:rFonts w:cstheme="minorHAnsi"/>
+        </w:rPr>
+        <w:t>re a few more simplification transformations possible but not implemented at this time.</w:t>
+      </w:r>
+    </w:p>
+    <w:p>
+      <w:pPr>
+        <w:ind w:left="720"/>
+        <w:rPr>
+          <w:rFonts w:cstheme="minorHAnsi"/>
+        </w:rPr>
+      </w:pPr>
+      <w:r>
+        <w:rPr>
+          <w:rFonts w:asciiTheme="majorHAnsi" w:eastAsiaTheme="majorEastAsia" w:hAnsiTheme="majorHAnsi" w:cstheme="majorHAnsi"/>
+          <w:b/>
+          <w:color w:val="2F5496" w:themeColor="accent1" w:themeShade="BF"/>
+          <w:sz w:val="26"/>
+          <w:szCs w:val="26"/>
+        </w:rPr>
+        <w:t>1.2.</w:t>
+      </w:r>
+      <w:r>
+        <w:rPr>
+          <w:rFonts w:asciiTheme="majorHAnsi" w:eastAsiaTheme="majorEastAsia" w:hAnsiTheme="majorHAnsi" w:cstheme="majorHAnsi"/>
+          <w:b/>
+          <w:color w:val="2F5496" w:themeColor="accent1" w:themeShade="BF"/>
+          <w:sz w:val="26"/>
+          <w:szCs w:val="26"/>
+        </w:rPr>
+        <w:t>9</w:t>
+      </w:r>
+      <w:r>
+        <w:rPr>
+          <w:rFonts w:asciiTheme="majorHAnsi" w:eastAsiaTheme="majorEastAsia" w:hAnsiTheme="majorHAnsi" w:cstheme="majorHAnsi"/>
+          <w:b/>
+          <w:color w:val="2F5496" w:themeColor="accent1" w:themeShade="BF"/>
+          <w:sz w:val="26"/>
+          <w:szCs w:val="26"/>
+        </w:rPr>
+        <w:t xml:space="preserve"> </w:t>
+      </w:r>
+      <w:r>
+        <w:rPr>
+          <w:rFonts w:asciiTheme="majorHAnsi" w:eastAsiaTheme="majorEastAsia" w:hAnsiTheme="majorHAnsi" w:cstheme="majorHAnsi"/>
+          <w:b/>
+          <w:color w:val="2F5496" w:themeColor="accent1" w:themeShade="BF"/>
+          <w:sz w:val="26"/>
+          <w:szCs w:val="26"/>
+        </w:rPr>
+        <w:t>Query simplification (Algebraic transformations/simplifications)</w:t>
+      </w:r>
+    </w:p>
+    <w:p>
+      <w:pPr>
+        <w:ind w:left="720"/>
+        <w:rPr>
+          <w:rFonts w:cstheme="minorHAnsi"/>
+        </w:rPr>
+      </w:pPr>
+      <w:r>
+        <w:rPr>
+          <w:rFonts w:cstheme="minorHAnsi"/>
+        </w:rPr>
+        <w:t>After the query has been bound and normalized, a query plan (</w:t>
+      </w:r>
+      <w:proofErr w:type="spellStart"/>
+      <w:r>
+        <w:rPr>
+          <w:rFonts w:ascii="Courier New" w:hAnsi="Courier New" w:cs="Courier New"/>
+          <w:sz w:val="20"/>
+          <w:szCs w:val="20"/>
+        </w:rPr>
+        <w:t>Logic</w:t>
+      </w:r>
+      <w:r>
+        <w:rPr>
+          <w:rFonts w:ascii="Courier New" w:hAnsi="Courier New" w:cs="Courier New"/>
+          <w:sz w:val="20"/>
+          <w:szCs w:val="20"/>
+        </w:rPr>
+        <w:t>Node</w:t>
+      </w:r>
+      <w:proofErr w:type="spellEnd"/>
+      <w:r>
+        <w:rPr>
+          <w:rFonts w:cstheme="minorHAnsi"/>
+        </w:rPr>
+        <w:t xml:space="preserve"> class) is generated. The </w:t>
+      </w:r>
+      <w:proofErr w:type="spellStart"/>
+      <w:r>
+        <w:rPr>
+          <w:rFonts w:ascii="Courier New" w:hAnsi="Courier New" w:cs="Courier New"/>
+          <w:sz w:val="20"/>
+          <w:szCs w:val="20"/>
+        </w:rPr>
+        <w:t>Logic</w:t>
+      </w:r>
+      <w:r>
+        <w:rPr>
+          <w:rFonts w:ascii="Courier New" w:hAnsi="Courier New" w:cs="Courier New"/>
+          <w:sz w:val="20"/>
+          <w:szCs w:val="20"/>
+        </w:rPr>
+        <w:t>Node</w:t>
+      </w:r>
+      <w:proofErr w:type="spellEnd"/>
+      <w:r>
+        <w:rPr>
+          <w:rFonts w:ascii="Courier New" w:hAnsi="Courier New" w:cs="Courier New"/>
+          <w:sz w:val="20"/>
+          <w:szCs w:val="20"/>
+        </w:rPr>
+        <w:t xml:space="preserve"> </w:t>
+      </w:r>
+      <w:r>
+        <w:rPr>
+          <w:rFonts w:cstheme="minorHAnsi"/>
+        </w:rPr>
+        <w:t>undergoes some transformations and simplifications</w:t>
+      </w:r>
+      <w:r>
+        <w:rPr>
+          <w:rFonts w:cstheme="minorHAnsi"/>
+        </w:rPr>
+        <w:t xml:space="preserve"> before entering the core of the optimizer to generate the physical plan (</w:t>
+      </w:r>
+      <w:proofErr w:type="spellStart"/>
+      <w:r>
+        <w:rPr>
+          <w:rFonts w:ascii="Courier New" w:hAnsi="Courier New" w:cs="Courier New"/>
+          <w:sz w:val="20"/>
+          <w:szCs w:val="20"/>
+        </w:rPr>
+        <w:t>PhysicNode</w:t>
+      </w:r>
+      <w:proofErr w:type="spellEnd"/>
+      <w:r>
+        <w:rPr>
+          <w:rFonts w:cstheme="minorHAnsi"/>
+        </w:rPr>
+        <w:t xml:space="preserve"> class). </w:t>
+      </w:r>
+      <w:proofErr w:type="spellStart"/>
+      <w:proofErr w:type="gramStart"/>
+      <w:r>
+        <w:rPr>
+          <w:rFonts w:ascii="Courier New" w:hAnsi="Courier New" w:cs="Courier New"/>
+          <w:sz w:val="20"/>
+          <w:szCs w:val="20"/>
+        </w:rPr>
+        <w:t>SubstituionOptimize</w:t>
+      </w:r>
+      <w:proofErr w:type="spellEnd"/>
+      <w:r>
+        <w:rPr>
+          <w:rFonts w:ascii="Courier New" w:hAnsi="Courier New" w:cs="Courier New"/>
+          <w:sz w:val="20"/>
+          <w:szCs w:val="20"/>
+        </w:rPr>
+        <w:t>(</w:t>
+      </w:r>
+      <w:proofErr w:type="gramEnd"/>
+      <w:r>
+        <w:rPr>
+          <w:rFonts w:ascii="Courier New" w:hAnsi="Courier New" w:cs="Courier New"/>
+          <w:sz w:val="20"/>
+          <w:szCs w:val="20"/>
+        </w:rPr>
+        <w:t>)</w:t>
+      </w:r>
+      <w:r>
+        <w:rPr>
+          <w:rFonts w:cstheme="minorHAnsi"/>
+        </w:rPr>
+        <w:t xml:space="preserve">  </w:t>
+      </w:r>
+      <w:r>
+        <w:rPr>
+          <w:rFonts w:cstheme="minorHAnsi"/>
+        </w:rPr>
+        <w:lastRenderedPageBreak/>
+        <w:t xml:space="preserve">in </w:t>
+      </w:r>
+      <w:proofErr w:type="spellStart"/>
+      <w:r>
+        <w:rPr>
+          <w:rFonts w:ascii="Courier New" w:hAnsi="Courier New" w:cs="Courier New"/>
+          <w:sz w:val="20"/>
+          <w:szCs w:val="20"/>
+        </w:rPr>
+        <w:t>SelectStmt</w:t>
+      </w:r>
+      <w:proofErr w:type="spellEnd"/>
+      <w:r>
+        <w:rPr>
+          <w:rFonts w:cstheme="minorHAnsi"/>
+        </w:rPr>
+        <w:t xml:space="preserve"> </w:t>
+      </w:r>
+      <w:r>
+        <w:rPr>
+          <w:rFonts w:cstheme="minorHAnsi"/>
+        </w:rPr>
+        <w:t>arranges for filter pushdown, outer join simplification, query simplification on each subquery in the current context and swapping left and right sides of join if needed</w:t>
+      </w:r>
+      <w:r>
+        <w:rPr>
+          <w:rFonts w:cstheme="minorHAnsi"/>
+        </w:rPr>
+        <w:t xml:space="preserve"> and possible</w:t>
+      </w:r>
+      <w:r>
+        <w:rPr>
+          <w:rFonts w:cstheme="minorHAnsi"/>
+        </w:rPr>
+        <w:t>.</w:t>
+      </w:r>
+    </w:p>
+    <w:p>
+      <w:pPr>
+        <w:ind w:left="720"/>
+        <w:rPr>
+          <w:rFonts w:cstheme="minorHAnsi"/>
+        </w:rPr>
+      </w:pPr>
+      <w:r>
+        <w:rPr>
+          <w:rFonts w:cstheme="minorHAnsi"/>
+        </w:rPr>
+        <w:t>1.2.9.1 Filter pushdown</w:t>
+      </w:r>
+    </w:p>
+    <w:p>
+      <w:pPr>
+        <w:ind w:left="720"/>
+        <w:rPr>
+          <w:rFonts w:cstheme="minorHAnsi"/>
+        </w:rPr>
+      </w:pPr>
+      <w:r>
+        <w:rPr>
+          <w:rFonts w:cstheme="minorHAnsi"/>
+        </w:rPr>
+        <w:t xml:space="preserve">Pushing the filters (parts or whole of the WHERE clause) down to the lowest level possible could reduce the number of rows flowing upwards which will reduce the processing time and data copying. </w:t>
+      </w:r>
+      <w:proofErr w:type="spellStart"/>
+      <w:r>
+        <w:rPr>
+          <w:rFonts w:ascii="Courier New" w:hAnsi="Courier New" w:cs="Courier New"/>
+          <w:sz w:val="20"/>
+          <w:szCs w:val="20"/>
+        </w:rPr>
+        <w:t>SelectStmt.F</w:t>
+      </w:r>
+      <w:r>
+        <w:rPr>
+          <w:rFonts w:ascii="Courier New" w:hAnsi="Courier New" w:cs="Courier New"/>
+          <w:sz w:val="20"/>
+          <w:szCs w:val="20"/>
+        </w:rPr>
+        <w:t>ilterPushDown</w:t>
+      </w:r>
+      <w:proofErr w:type="spellEnd"/>
+      <w:r>
+        <w:rPr>
+          <w:rFonts w:ascii="Courier New" w:hAnsi="Courier New" w:cs="Courier New"/>
+          <w:sz w:val="20"/>
+          <w:szCs w:val="20"/>
+        </w:rPr>
+        <w:t>()</w:t>
+      </w:r>
+      <w:r>
+        <w:rPr>
+          <w:rFonts w:cstheme="minorHAnsi"/>
+        </w:rPr>
+        <w:t xml:space="preserve"> does the pushing of filters down the logical plan tree. It will also push join predicates if </w:t>
+      </w:r>
+      <w:proofErr w:type="spellStart"/>
+      <w:r>
+        <w:rPr>
+          <w:rFonts w:ascii="Courier New" w:hAnsi="Courier New" w:cs="Courier New"/>
+          <w:color w:val="000000"/>
+          <w:sz w:val="20"/>
+          <w:szCs w:val="20"/>
+        </w:rPr>
+        <w:t>memo_use_joinorder_solver</w:t>
+      </w:r>
+      <w:proofErr w:type="spellEnd"/>
+      <w:r>
+        <w:rPr>
+          <w:rFonts w:ascii="Courier New" w:hAnsi="Courier New" w:cs="Courier New"/>
+          <w:color w:val="000000"/>
+          <w:sz w:val="20"/>
+          <w:szCs w:val="20"/>
+        </w:rPr>
+        <w:t>_</w:t>
+      </w:r>
+      <w:r>
+        <w:rPr>
+          <w:rFonts w:ascii="Courier New" w:hAnsi="Courier New" w:cs="Courier New"/>
+          <w:sz w:val="20"/>
+          <w:szCs w:val="20"/>
+        </w:rPr>
+        <w:t xml:space="preserve"> </w:t>
+      </w:r>
+      <w:r>
+        <w:rPr>
+          <w:rFonts w:cstheme="minorHAnsi"/>
+        </w:rPr>
+        <w:t>optimization is disabled.</w:t>
+      </w:r>
+    </w:p>
+    <w:p>
+      <w:pPr>
+        <w:ind w:left="720"/>
+        <w:rPr>
+          <w:rFonts w:cstheme="minorHAnsi"/>
+        </w:rPr>
+      </w:pPr>
+      <w:proofErr w:type="spellStart"/>
+      <w:r>
+        <w:rPr>
+          <w:rFonts w:ascii="Courier New" w:hAnsi="Courier New" w:cs="Courier New"/>
+          <w:sz w:val="20"/>
+          <w:szCs w:val="20"/>
+        </w:rPr>
+        <w:t>FilterPushDown</w:t>
+      </w:r>
+      <w:proofErr w:type="spellEnd"/>
+      <w:r>
+        <w:rPr>
+          <w:rFonts w:ascii="Courier New" w:hAnsi="Courier New" w:cs="Courier New"/>
+          <w:sz w:val="20"/>
+          <w:szCs w:val="20"/>
+        </w:rPr>
+        <w:t>()</w:t>
+      </w:r>
+      <w:r>
+        <w:rPr>
+          <w:rFonts w:cstheme="minorHAnsi"/>
+        </w:rPr>
+        <w:t xml:space="preserve">collects all filters in the logical plan tree ignoring those inside all plan nodes representing </w:t>
+      </w:r>
+      <w:proofErr w:type="spellStart"/>
+      <w:r>
+        <w:rPr>
+          <w:rFonts w:ascii="Courier New" w:hAnsi="Courier New" w:cs="Courier New"/>
+          <w:sz w:val="20"/>
+          <w:szCs w:val="20"/>
+        </w:rPr>
+        <w:t>FromQuery</w:t>
+      </w:r>
+      <w:proofErr w:type="spellEnd"/>
+      <w:r>
+        <w:rPr>
+          <w:rFonts w:cstheme="minorHAnsi"/>
+        </w:rPr>
+        <w:t xml:space="preserve"> (</w:t>
+      </w:r>
+      <w:proofErr w:type="spellStart"/>
+      <w:r>
+        <w:rPr>
+          <w:rFonts w:ascii="Courier New" w:hAnsi="Courier New" w:cs="Courier New"/>
+          <w:sz w:val="20"/>
+          <w:szCs w:val="20"/>
+        </w:rPr>
+        <w:t>LogicFromQuery</w:t>
+      </w:r>
+      <w:proofErr w:type="spellEnd"/>
+      <w:r>
+        <w:rPr>
+          <w:rFonts w:cstheme="minorHAnsi"/>
+        </w:rPr>
+        <w:t xml:space="preserve"> plan nodes)</w:t>
+      </w:r>
+      <w:r>
+        <w:rPr>
+          <w:rFonts w:cstheme="minorHAnsi"/>
+        </w:rPr>
+        <w:t xml:space="preserve"> and those filters which can’t be moved because they involve a subquery comparison (</w:t>
+      </w:r>
+      <w:r>
+        <w:rPr>
+          <w:rFonts w:ascii="Courier New" w:hAnsi="Courier New" w:cs="Courier New"/>
+          <w:sz w:val="20"/>
+          <w:szCs w:val="20"/>
+        </w:rPr>
+        <w:t>movable_</w:t>
+      </w:r>
+      <w:r>
+        <w:rPr>
+          <w:rFonts w:cstheme="minorHAnsi"/>
+        </w:rPr>
+        <w:t xml:space="preserve"> flag of the filter is </w:t>
+      </w:r>
+      <w:r>
+        <w:rPr>
+          <w:rFonts w:cstheme="minorHAnsi"/>
+        </w:rPr>
+        <w:t>false</w:t>
+      </w:r>
+      <w:r>
+        <w:rPr>
+          <w:rFonts w:cstheme="minorHAnsi"/>
+        </w:rPr>
+        <w:t>)</w:t>
+      </w:r>
+      <w:r>
+        <w:rPr>
+          <w:rFonts w:cstheme="minorHAnsi"/>
+        </w:rPr>
+        <w:t xml:space="preserve"> it proceeds as follows. Create an AND connected list of expressions in the filter</w:t>
+      </w:r>
+      <w:r>
+        <w:rPr>
+          <w:rFonts w:cstheme="minorHAnsi"/>
+        </w:rPr>
+        <w:t xml:space="preserve"> (</w:t>
+      </w:r>
+      <w:proofErr w:type="spellStart"/>
+      <w:r>
+        <w:rPr>
+          <w:rFonts w:ascii="Courier New" w:hAnsi="Courier New" w:cs="Courier New"/>
+          <w:sz w:val="20"/>
+          <w:szCs w:val="20"/>
+        </w:rPr>
+        <w:t>andlist</w:t>
+      </w:r>
+      <w:proofErr w:type="spellEnd"/>
+      <w:r>
+        <w:rPr>
+          <w:rFonts w:cstheme="minorHAnsi"/>
+        </w:rPr>
+        <w:t>)</w:t>
+      </w:r>
+      <w:r>
+        <w:rPr>
+          <w:rFonts w:cstheme="minorHAnsi"/>
+        </w:rPr>
+        <w:t xml:space="preserve">. For each </w:t>
+      </w:r>
+      <w:r>
+        <w:rPr>
+          <w:rFonts w:cstheme="minorHAnsi"/>
+        </w:rPr>
+        <w:t xml:space="preserve">element in the </w:t>
+      </w:r>
+      <w:proofErr w:type="spellStart"/>
+      <w:r>
+        <w:rPr>
+          <w:rFonts w:ascii="Courier New" w:hAnsi="Courier New" w:cs="Courier New"/>
+          <w:sz w:val="20"/>
+          <w:szCs w:val="20"/>
+        </w:rPr>
+        <w:t>andlist</w:t>
+      </w:r>
+      <w:proofErr w:type="spellEnd"/>
+      <w:r>
+        <w:rPr>
+          <w:rFonts w:cstheme="minorHAnsi"/>
+        </w:rPr>
+        <w:t xml:space="preserve"> which has not been turned into an always TRUE expression by the normalizer (say, </w:t>
+      </w:r>
+      <w:r>
+        <w:rPr>
+          <w:rFonts w:cstheme="minorHAnsi"/>
+        </w:rPr>
+        <w:t>x = TRUE</w:t>
+      </w:r>
+      <w:r>
+        <w:rPr>
+          <w:rFonts w:cstheme="minorHAnsi"/>
+        </w:rPr>
+        <w:t xml:space="preserve">) it calls </w:t>
+      </w:r>
+      <w:proofErr w:type="spellStart"/>
+      <w:r>
+        <w:rPr>
+          <w:rFonts w:ascii="Courier New" w:hAnsi="Courier New" w:cs="Courier New"/>
+          <w:sz w:val="20"/>
+          <w:szCs w:val="20"/>
+        </w:rPr>
+        <w:t>SelectStmt.pushdownFilter</w:t>
+      </w:r>
+      <w:proofErr w:type="spellEnd"/>
+      <w:r>
+        <w:rPr>
+          <w:rFonts w:ascii="Courier New" w:hAnsi="Courier New" w:cs="Courier New"/>
+          <w:sz w:val="20"/>
+          <w:szCs w:val="20"/>
+        </w:rPr>
+        <w:t>()</w:t>
+      </w:r>
+      <w:r>
+        <w:rPr>
+          <w:rFonts w:cstheme="minorHAnsi"/>
+        </w:rPr>
+        <w:t xml:space="preserve"> to</w:t>
+      </w:r>
+      <w:r>
+        <w:rPr>
+          <w:rFonts w:cstheme="minorHAnsi"/>
+        </w:rPr>
+        <w:t xml:space="preserve"> push th</w:t>
+      </w:r>
+      <w:r>
+        <w:rPr>
+          <w:rFonts w:cstheme="minorHAnsi"/>
+        </w:rPr>
+        <w:t>at part of the filter (</w:t>
+      </w:r>
+      <w:proofErr w:type="spellStart"/>
+      <w:r>
+        <w:rPr>
+          <w:rFonts w:ascii="Courier New" w:hAnsi="Courier New" w:cs="Courier New"/>
+          <w:sz w:val="20"/>
+          <w:szCs w:val="20"/>
+        </w:rPr>
+        <w:t>andlist</w:t>
+      </w:r>
+      <w:proofErr w:type="spellEnd"/>
+      <w:r>
+        <w:rPr>
+          <w:rFonts w:cstheme="minorHAnsi"/>
+        </w:rPr>
+        <w:t xml:space="preserve"> element) </w:t>
+      </w:r>
+      <w:r>
+        <w:rPr>
+          <w:rFonts w:cstheme="minorHAnsi"/>
+        </w:rPr>
+        <w:t xml:space="preserve">down. </w:t>
+      </w:r>
+      <w:r>
+        <w:rPr>
+          <w:rFonts w:cstheme="minorHAnsi"/>
+        </w:rPr>
+        <w:t xml:space="preserve"> </w:t>
+      </w:r>
+      <w:r>
+        <w:rPr>
+          <w:rFonts w:cstheme="minorHAnsi"/>
+        </w:rPr>
+        <w:t xml:space="preserve">This </w:t>
+      </w:r>
+      <w:proofErr w:type="spellStart"/>
+      <w:r>
+        <w:rPr>
+          <w:rFonts w:ascii="Courier New" w:hAnsi="Courier New" w:cs="Courier New"/>
+          <w:sz w:val="20"/>
+          <w:szCs w:val="20"/>
+        </w:rPr>
+        <w:t>andlist</w:t>
+      </w:r>
+      <w:proofErr w:type="spellEnd"/>
+      <w:r>
+        <w:rPr>
+          <w:rFonts w:cstheme="minorHAnsi"/>
+        </w:rPr>
+        <w:t xml:space="preserve"> element will be referred to as the filter from here on where there is no ambiguity in such usage.  </w:t>
+      </w:r>
+      <w:proofErr w:type="spellStart"/>
+      <w:proofErr w:type="gramStart"/>
+      <w:r>
+        <w:rPr>
+          <w:rFonts w:ascii="Courier New" w:hAnsi="Courier New" w:cs="Courier New"/>
+          <w:sz w:val="20"/>
+          <w:szCs w:val="20"/>
+        </w:rPr>
+        <w:t>pushdownFilter</w:t>
+      </w:r>
+      <w:proofErr w:type="spellEnd"/>
+      <w:r>
+        <w:rPr>
+          <w:rFonts w:ascii="Courier New" w:hAnsi="Courier New" w:cs="Courier New"/>
+          <w:sz w:val="20"/>
+          <w:szCs w:val="20"/>
+        </w:rPr>
+        <w:t>(</w:t>
+      </w:r>
+      <w:proofErr w:type="gramEnd"/>
+      <w:r>
+        <w:rPr>
+          <w:rFonts w:ascii="Courier New" w:hAnsi="Courier New" w:cs="Courier New"/>
+          <w:sz w:val="20"/>
+          <w:szCs w:val="20"/>
+        </w:rPr>
+        <w:t xml:space="preserve">) </w:t>
+      </w:r>
+      <w:r>
+        <w:rPr>
+          <w:rFonts w:cstheme="minorHAnsi"/>
+        </w:rPr>
+        <w:t>makes its decision based on the number of table references in the filter on where to push the filter.</w:t>
+      </w:r>
+    </w:p>
+    <w:p>
+      <w:pPr>
+        <w:ind w:left="720"/>
+        <w:rPr>
+          <w:rFonts w:cstheme="minorHAnsi"/>
+          <w:color w:val="000000"/>
+        </w:rPr>
+      </w:pPr>
+      <w:r>
+        <w:rPr>
+          <w:rFonts w:cstheme="minorHAnsi"/>
+        </w:rPr>
+        <w:t>If the number of table references are zero, that filter gets pushed to the first table scan node (</w:t>
+      </w:r>
+      <w:proofErr w:type="spellStart"/>
+      <w:r>
+        <w:rPr>
+          <w:rFonts w:ascii="Courier New" w:hAnsi="Courier New" w:cs="Courier New"/>
+          <w:color w:val="000000"/>
+          <w:sz w:val="20"/>
+          <w:szCs w:val="20"/>
+        </w:rPr>
+        <w:t>LogicScanTable</w:t>
+      </w:r>
+      <w:proofErr w:type="spellEnd"/>
+      <w:r>
+        <w:rPr>
+          <w:rFonts w:ascii="Consolas" w:hAnsi="Consolas" w:cs="Consolas"/>
+          <w:color w:val="000000"/>
+          <w:sz w:val="19"/>
+          <w:szCs w:val="19"/>
+        </w:rPr>
+        <w:t>)</w:t>
+      </w:r>
+      <w:r>
+        <w:rPr>
+          <w:rFonts w:cstheme="minorHAnsi"/>
+          <w:color w:val="000000"/>
+        </w:rPr>
+        <w:t xml:space="preserve"> found in the plan tree.</w:t>
+      </w:r>
+    </w:p>
+    <w:p>
+      <w:pPr>
+        <w:ind w:left="720"/>
+        <w:rPr>
+          <w:rFonts w:cstheme="minorHAnsi"/>
+          <w:color w:val="000000"/>
+        </w:rPr>
+      </w:pPr>
+      <w:r>
+        <w:rPr>
+          <w:rFonts w:cstheme="minorHAnsi"/>
+          <w:color w:val="000000"/>
+        </w:rPr>
+        <w:t xml:space="preserve">If it references one </w:t>
+      </w:r>
+      <w:r>
+        <w:rPr>
+          <w:rFonts w:cstheme="minorHAnsi"/>
+          <w:color w:val="000000"/>
+        </w:rPr>
+        <w:t xml:space="preserve">table and has an aggregate, the filter is pushed to the first </w:t>
+      </w:r>
+      <w:proofErr w:type="spellStart"/>
+      <w:r>
+        <w:rPr>
+          <w:rFonts w:ascii="Courier New" w:hAnsi="Courier New" w:cs="Courier New"/>
+          <w:color w:val="000000"/>
+          <w:sz w:val="20"/>
+          <w:szCs w:val="20"/>
+        </w:rPr>
+        <w:t>LogicAgg</w:t>
+      </w:r>
+      <w:proofErr w:type="spellEnd"/>
+      <w:r>
+        <w:rPr>
+          <w:rFonts w:cstheme="minorHAnsi"/>
+          <w:color w:val="000000"/>
+        </w:rPr>
+        <w:t xml:space="preserve"> plan node which can provide all the inputs required to evaluate the filter other wise the attempt to push this filter is abandoned. If the filter has no aggregates, the filter is pushed to the first </w:t>
+      </w:r>
+      <w:proofErr w:type="spellStart"/>
+      <w:r>
+        <w:rPr>
+          <w:rFonts w:ascii="Courier New" w:hAnsi="Courier New" w:cs="Courier New"/>
+          <w:color w:val="000000"/>
+          <w:sz w:val="20"/>
+          <w:szCs w:val="20"/>
+        </w:rPr>
+        <w:t>LogicScanTable</w:t>
+      </w:r>
+      <w:proofErr w:type="spellEnd"/>
+      <w:r>
+        <w:rPr>
+          <w:rFonts w:cstheme="minorHAnsi"/>
+          <w:color w:val="000000"/>
+        </w:rPr>
+        <w:t xml:space="preserve"> node which can provide all the inputs required to evaluate the filter.</w:t>
+      </w:r>
+    </w:p>
+    <w:p>
+      <w:pPr>
+        <w:ind w:left="720"/>
+        <w:rPr>
+          <w:rFonts w:cstheme="minorHAnsi"/>
+          <w:color w:val="000000"/>
+        </w:rPr>
+      </w:pPr>
+      <w:r>
+        <w:rPr>
+          <w:rFonts w:cstheme="minorHAnsi"/>
+          <w:color w:val="000000"/>
+        </w:rPr>
+        <w:t xml:space="preserve">If the filter has two or more table references and has an aggregate, first an attempt is made to push it to a </w:t>
+      </w:r>
+      <w:proofErr w:type="spellStart"/>
+      <w:r>
+        <w:rPr>
+          <w:rFonts w:ascii="Courier New" w:hAnsi="Courier New" w:cs="Courier New"/>
+          <w:color w:val="000000"/>
+          <w:sz w:val="20"/>
+          <w:szCs w:val="20"/>
+        </w:rPr>
+        <w:t>LogicAgg</w:t>
+      </w:r>
+      <w:proofErr w:type="spellEnd"/>
+      <w:r>
+        <w:rPr>
+          <w:rFonts w:cstheme="minorHAnsi"/>
+          <w:color w:val="000000"/>
+        </w:rPr>
+        <w:t xml:space="preserve"> plan node where it can be evaluated. If such a plan node could not be found, </w:t>
+      </w:r>
+      <w:r>
+        <w:rPr>
+          <w:rFonts w:cstheme="minorHAnsi"/>
+          <w:color w:val="000000"/>
+        </w:rPr>
+        <w:t xml:space="preserve">and </w:t>
+      </w:r>
+      <w:proofErr w:type="spellStart"/>
+      <w:r>
+        <w:rPr>
+          <w:rFonts w:ascii="Courier New" w:hAnsi="Courier New" w:cs="Courier New"/>
+          <w:color w:val="000000"/>
+          <w:sz w:val="20"/>
+          <w:szCs w:val="20"/>
+        </w:rPr>
+        <w:t>memo_use_joinorder_solver</w:t>
+      </w:r>
+      <w:proofErr w:type="spellEnd"/>
+      <w:r>
+        <w:rPr>
+          <w:rFonts w:ascii="Courier New" w:hAnsi="Courier New" w:cs="Courier New"/>
+          <w:color w:val="000000"/>
+          <w:sz w:val="20"/>
+          <w:szCs w:val="20"/>
+        </w:rPr>
+        <w:t>_</w:t>
+      </w:r>
+      <w:r>
+        <w:rPr>
+          <w:rFonts w:ascii="Courier New" w:hAnsi="Courier New" w:cs="Courier New"/>
+          <w:color w:val="000000"/>
+          <w:sz w:val="20"/>
+          <w:szCs w:val="20"/>
+        </w:rPr>
+        <w:t xml:space="preserve"> </w:t>
+      </w:r>
+      <w:r>
+        <w:rPr>
+          <w:rFonts w:cstheme="minorHAnsi"/>
+          <w:color w:val="000000"/>
+        </w:rPr>
+        <w:t>is disabled</w:t>
+      </w:r>
+      <w:r>
+        <w:rPr>
+          <w:rFonts w:ascii="Courier New" w:hAnsi="Courier New" w:cs="Courier New"/>
+          <w:color w:val="000000"/>
+          <w:sz w:val="20"/>
+          <w:szCs w:val="20"/>
+        </w:rPr>
+        <w:t xml:space="preserve"> </w:t>
+      </w:r>
+      <w:r>
+        <w:rPr>
+          <w:rFonts w:cstheme="minorHAnsi"/>
+          <w:color w:val="000000"/>
+        </w:rPr>
+        <w:t xml:space="preserve">then it is handed to </w:t>
+      </w:r>
+      <w:proofErr w:type="spellStart"/>
+      <w:r>
+        <w:rPr>
+          <w:rFonts w:ascii="Courier New" w:hAnsi="Courier New" w:cs="Courier New"/>
+          <w:color w:val="000000"/>
+          <w:sz w:val="20"/>
+          <w:szCs w:val="20"/>
+        </w:rPr>
+        <w:t>FilterHelper.PushJoinFilter</w:t>
+      </w:r>
+      <w:proofErr w:type="spellEnd"/>
+      <w:r>
+        <w:rPr>
+          <w:rFonts w:ascii="Courier New" w:hAnsi="Courier New" w:cs="Courier New"/>
+          <w:color w:val="000000"/>
+          <w:sz w:val="20"/>
+          <w:szCs w:val="20"/>
+        </w:rPr>
+        <w:t>()</w:t>
+      </w:r>
+      <w:r>
+        <w:rPr>
+          <w:rFonts w:cstheme="minorHAnsi"/>
+          <w:color w:val="000000"/>
+        </w:rPr>
+        <w:t xml:space="preserve"> which will try to push this filter to a join node (</w:t>
+      </w:r>
+      <w:proofErr w:type="spellStart"/>
+      <w:r>
+        <w:rPr>
+          <w:rFonts w:ascii="Courier New" w:hAnsi="Courier New" w:cs="Courier New"/>
+          <w:color w:val="000000"/>
+          <w:sz w:val="20"/>
+          <w:szCs w:val="20"/>
+        </w:rPr>
+        <w:t>LogicJoin</w:t>
+      </w:r>
+      <w:proofErr w:type="spellEnd"/>
+      <w:r>
+        <w:rPr>
+          <w:rFonts w:cstheme="minorHAnsi"/>
+          <w:color w:val="000000"/>
+        </w:rPr>
+        <w:t xml:space="preserve"> class) where the filter can be evaluated. </w:t>
+      </w:r>
+      <w:r>
+        <w:rPr>
+          <w:rFonts w:cstheme="minorHAnsi"/>
+          <w:color w:val="000000"/>
+        </w:rPr>
+        <w:t xml:space="preserve">If such a node can’t be found or </w:t>
+      </w:r>
+      <w:proofErr w:type="spellStart"/>
+      <w:r>
+        <w:rPr>
+          <w:rFonts w:ascii="Courier New" w:hAnsi="Courier New" w:cs="Courier New"/>
+          <w:color w:val="000000"/>
+          <w:sz w:val="20"/>
+          <w:szCs w:val="20"/>
+        </w:rPr>
+        <w:t>memo_use_joinorder_solver</w:t>
+      </w:r>
+      <w:proofErr w:type="spellEnd"/>
+      <w:r>
+        <w:rPr>
+          <w:rFonts w:ascii="Courier New" w:hAnsi="Courier New" w:cs="Courier New"/>
+          <w:color w:val="000000"/>
+          <w:sz w:val="20"/>
+          <w:szCs w:val="20"/>
+        </w:rPr>
+        <w:t>_</w:t>
+      </w:r>
+      <w:r>
+        <w:rPr>
+          <w:rFonts w:ascii="Courier New" w:hAnsi="Courier New" w:cs="Courier New"/>
+          <w:color w:val="000000"/>
+          <w:sz w:val="20"/>
+          <w:szCs w:val="20"/>
+        </w:rPr>
+        <w:t xml:space="preserve"> </w:t>
+      </w:r>
+      <w:r>
+        <w:rPr>
+          <w:rFonts w:cstheme="minorHAnsi"/>
+          <w:color w:val="000000"/>
+        </w:rPr>
+        <w:t xml:space="preserve">optimization is enabled, then this filter is not pushed down. </w:t>
+      </w:r>
+    </w:p>
+    <w:p>
+      <w:pPr>
+        <w:ind w:left="720"/>
+        <w:rPr>
+          <w:rFonts w:cstheme="minorHAnsi"/>
+          <w:color w:val="000000"/>
+        </w:rPr>
+      </w:pPr>
+      <w:r>
+        <w:rPr>
+          <w:rFonts w:cstheme="minorHAnsi"/>
+          <w:color w:val="000000"/>
+        </w:rPr>
+        <w:t xml:space="preserve">Each </w:t>
+      </w:r>
+      <w:proofErr w:type="spellStart"/>
+      <w:r>
+        <w:rPr>
+          <w:rFonts w:ascii="Courier New" w:hAnsi="Courier New" w:cs="Courier New"/>
+          <w:color w:val="000000"/>
+          <w:sz w:val="20"/>
+          <w:szCs w:val="20"/>
+        </w:rPr>
+        <w:t>andlist</w:t>
+      </w:r>
+      <w:proofErr w:type="spellEnd"/>
+      <w:r>
+        <w:rPr>
+          <w:rFonts w:cstheme="minorHAnsi"/>
+          <w:color w:val="000000"/>
+        </w:rPr>
+        <w:t xml:space="preserve"> element</w:t>
+      </w:r>
+      <w:r>
+        <w:rPr>
+          <w:rFonts w:cstheme="minorHAnsi"/>
+          <w:color w:val="000000"/>
+        </w:rPr>
+        <w:t xml:space="preserve"> of the filter that gets pushed down is removed from the filter and if all of the filter gets pushed down, the current plan is replaced by the child of the current plan if it has no parent, otherwise the plan that has the filter attached gets replaced by the child of the filter.</w:t>
+      </w:r>
+    </w:p>
+    <w:p>
+      <w:pPr>
+        <w:ind w:left="720"/>
+        <w:rPr>
+          <w:rFonts w:cstheme="minorHAnsi"/>
+          <w:color w:val="000000"/>
+        </w:rPr>
+      </w:pPr>
+      <w:proofErr w:type="spellStart"/>
+      <w:r>
+        <w:rPr>
+          <w:rFonts w:ascii="Courier New" w:hAnsi="Courier New" w:cs="Courier New"/>
+          <w:color w:val="000000"/>
+          <w:sz w:val="20"/>
+          <w:szCs w:val="20"/>
+        </w:rPr>
+        <w:t>PushJoinFilter</w:t>
+      </w:r>
+      <w:proofErr w:type="spellEnd"/>
+      <w:r>
+        <w:rPr>
+          <w:rFonts w:cstheme="minorHAnsi"/>
+          <w:color w:val="000000"/>
+        </w:rPr>
+        <w:t xml:space="preserve"> </w:t>
+      </w:r>
+      <w:r>
+        <w:rPr>
+          <w:rFonts w:cstheme="minorHAnsi"/>
+          <w:color w:val="000000"/>
+        </w:rPr>
+        <w:t xml:space="preserve">works on a filter that is a join condition connecting two or more tables. It traverses all plan nodes which are of type </w:t>
+      </w:r>
+      <w:proofErr w:type="spellStart"/>
+      <w:r>
+        <w:rPr>
+          <w:rFonts w:ascii="Courier New" w:hAnsi="Courier New" w:cs="Courier New"/>
+          <w:color w:val="000000"/>
+          <w:sz w:val="20"/>
+          <w:szCs w:val="20"/>
+        </w:rPr>
+        <w:t>Log</w:t>
+      </w:r>
+      <w:r>
+        <w:rPr>
+          <w:rFonts w:ascii="Courier New" w:hAnsi="Courier New" w:cs="Courier New"/>
+          <w:color w:val="000000"/>
+          <w:sz w:val="20"/>
+          <w:szCs w:val="20"/>
+        </w:rPr>
+        <w:t>i</w:t>
+      </w:r>
+      <w:r>
+        <w:rPr>
+          <w:rFonts w:ascii="Courier New" w:hAnsi="Courier New" w:cs="Courier New"/>
+          <w:color w:val="000000"/>
+          <w:sz w:val="20"/>
+          <w:szCs w:val="20"/>
+        </w:rPr>
+        <w:t>cJoin</w:t>
+      </w:r>
+      <w:proofErr w:type="spellEnd"/>
+      <w:r>
+        <w:rPr>
+          <w:rFonts w:cstheme="minorHAnsi"/>
+          <w:color w:val="000000"/>
+        </w:rPr>
+        <w:t xml:space="preserve"> and has all the tables references in the filter. For </w:t>
+      </w:r>
+      <w:r>
+        <w:rPr>
+          <w:rFonts w:cstheme="minorHAnsi"/>
+          <w:color w:val="000000"/>
+        </w:rPr>
+        <w:t>each of</w:t>
+      </w:r>
+      <w:r>
+        <w:rPr>
+          <w:rFonts w:cstheme="minorHAnsi"/>
+          <w:color w:val="000000"/>
+        </w:rPr>
+        <w:t xml:space="preserve"> these it first tries to push the filter to the left child, otherwise to the right if neither could be done, then pushes the filter to join node itself.</w:t>
+      </w:r>
+    </w:p>
+    <w:p>
+      <w:pPr>
+        <w:ind w:left="720"/>
+        <w:rPr>
+          <w:rFonts w:cstheme="minorHAnsi"/>
+        </w:rPr>
+      </w:pPr>
+      <w:r>
+        <w:rPr>
+          <w:rFonts w:cstheme="minorHAnsi"/>
+        </w:rPr>
+        <w:t>1.2.9.</w:t>
+      </w:r>
+      <w:r>
+        <w:rPr>
+          <w:rFonts w:cstheme="minorHAnsi"/>
+        </w:rPr>
+        <w:t>2</w:t>
+      </w:r>
+      <w:r>
+        <w:rPr>
+          <w:rFonts w:cstheme="minorHAnsi"/>
+        </w:rPr>
+        <w:t xml:space="preserve"> </w:t>
+      </w:r>
+      <w:r>
+        <w:rPr>
+          <w:rFonts w:cstheme="minorHAnsi"/>
+        </w:rPr>
+        <w:t>Outer join simplification</w:t>
+      </w:r>
+    </w:p>
+    <w:p>
+      <w:pPr>
+        <w:ind w:left="720"/>
+        <w:rPr>
+          <w:rFonts w:cstheme="minorHAnsi"/>
+        </w:rPr>
+      </w:pPr>
+      <w:r>
+        <w:rPr>
+          <w:rFonts w:cstheme="minorHAnsi"/>
+        </w:rPr>
+        <w:lastRenderedPageBreak/>
+        <w:t xml:space="preserve">If the logical plan has </w:t>
+      </w:r>
+      <w:r>
+        <w:rPr>
+          <w:rFonts w:cstheme="minorHAnsi"/>
+        </w:rPr>
+        <w:t>a</w:t>
+      </w:r>
+      <w:r>
+        <w:rPr>
+          <w:rFonts w:cstheme="minorHAnsi"/>
+        </w:rPr>
+        <w:t xml:space="preserve"> join node (</w:t>
+      </w:r>
+      <w:proofErr w:type="spellStart"/>
+      <w:r>
+        <w:rPr>
+          <w:rFonts w:ascii="Courier New" w:hAnsi="Courier New" w:cs="Courier New"/>
+          <w:sz w:val="20"/>
+          <w:szCs w:val="20"/>
+        </w:rPr>
+        <w:t>LogicJoin</w:t>
+      </w:r>
+      <w:proofErr w:type="spellEnd"/>
+      <w:r>
+        <w:rPr>
+          <w:rFonts w:cstheme="minorHAnsi"/>
+        </w:rPr>
+        <w:t xml:space="preserve">) which specifies an OUTER JOIN, </w:t>
+      </w:r>
+      <w:proofErr w:type="spellStart"/>
+      <w:r>
+        <w:rPr>
+          <w:rFonts w:ascii="Courier New" w:hAnsi="Courier New" w:cs="Courier New"/>
+          <w:sz w:val="20"/>
+          <w:szCs w:val="20"/>
+        </w:rPr>
+        <w:t>SelectStmt.outerJoinSimplification</w:t>
+      </w:r>
+      <w:proofErr w:type="spellEnd"/>
+      <w:r>
+        <w:rPr>
+          <w:rFonts w:ascii="Courier New" w:hAnsi="Courier New" w:cs="Courier New"/>
+          <w:sz w:val="20"/>
+          <w:szCs w:val="20"/>
+        </w:rPr>
+        <w:t>()</w:t>
+      </w:r>
+      <w:r>
+        <w:rPr>
+          <w:rFonts w:cstheme="minorHAnsi"/>
+        </w:rPr>
+        <w:t xml:space="preserve"> tries</w:t>
+      </w:r>
+      <w:r>
+        <w:rPr>
+          <w:rFonts w:cstheme="minorHAnsi"/>
+        </w:rPr>
+        <w:t xml:space="preserve"> to conv</w:t>
+      </w:r>
+      <w:r>
+        <w:rPr>
+          <w:rFonts w:cstheme="minorHAnsi"/>
+        </w:rPr>
+        <w:t xml:space="preserve">ert it into an INNER JOIN. This is possible if it can be asserted that the </w:t>
+      </w:r>
+      <w:r>
+        <w:rPr>
+          <w:rFonts w:cstheme="minorHAnsi"/>
+        </w:rPr>
+        <w:t>side of the join which is the INNER table</w:t>
+      </w:r>
+      <w:r>
+        <w:rPr>
+          <w:rFonts w:cstheme="minorHAnsi"/>
+        </w:rPr>
+        <w:t xml:space="preserve"> (left in LEFT OUTER JOIN, right in RIGHT OUTER JOIN) </w:t>
+      </w:r>
+      <w:r>
+        <w:rPr>
+          <w:rFonts w:cstheme="minorHAnsi"/>
+        </w:rPr>
+        <w:t>does not produce rows with NULL in the columns involved in the join filter</w:t>
+      </w:r>
+      <w:r>
+        <w:rPr>
+          <w:rFonts w:cstheme="minorHAnsi"/>
+        </w:rPr>
+        <w:t xml:space="preserve">. This could be because there some other part of the filter that removes rows with NULL values, or the column(s) involved have a NOT NULL constraint, </w:t>
+      </w:r>
+      <w:r>
+        <w:rPr>
+          <w:rFonts w:cstheme="minorHAnsi"/>
+        </w:rPr>
+        <w:t>or DEFAULT</w:t>
+      </w:r>
+      <w:r>
+        <w:rPr>
+          <w:rFonts w:cstheme="minorHAnsi"/>
+        </w:rPr>
+        <w:t xml:space="preserve"> which is not NULL, or part of UNIQE/PRIMARY key constraint</w:t>
+      </w:r>
+      <w:r>
+        <w:rPr>
+          <w:rFonts w:cstheme="minorHAnsi"/>
+        </w:rPr>
+        <w:t xml:space="preserve">. This condition is </w:t>
+      </w:r>
+      <w:r>
+        <w:rPr>
+          <w:rFonts w:cstheme="minorHAnsi"/>
+        </w:rPr>
+        <w:t>checked</w:t>
+      </w:r>
+      <w:r>
+        <w:rPr>
+          <w:rFonts w:cstheme="minorHAnsi"/>
+        </w:rPr>
+        <w:t xml:space="preserve"> in </w:t>
+      </w:r>
+      <w:proofErr w:type="spellStart"/>
+      <w:r>
+        <w:rPr>
+          <w:rFonts w:ascii="Courier New" w:hAnsi="Courier New" w:cs="Courier New"/>
+          <w:sz w:val="20"/>
+          <w:szCs w:val="20"/>
+        </w:rPr>
+        <w:t>SelectStmt.</w:t>
+      </w:r>
+      <w:r>
+        <w:rPr>
+          <w:rFonts w:ascii="Courier New" w:hAnsi="Courier New" w:cs="Courier New"/>
+          <w:color w:val="000000"/>
+          <w:sz w:val="20"/>
+          <w:szCs w:val="20"/>
+        </w:rPr>
+        <w:t>trySimplifyOuterJoin</w:t>
+      </w:r>
+      <w:proofErr w:type="spellEnd"/>
+      <w:r>
+        <w:rPr>
+          <w:rFonts w:ascii="Courier New" w:hAnsi="Courier New" w:cs="Courier New"/>
+          <w:color w:val="000000"/>
+          <w:sz w:val="20"/>
+          <w:szCs w:val="20"/>
+        </w:rPr>
+        <w:t>()</w:t>
+      </w:r>
+      <w:r>
+        <w:rPr>
+          <w:rFonts w:cstheme="minorHAnsi"/>
+          <w:color w:val="000000"/>
+        </w:rPr>
+        <w:t xml:space="preserve"> and outer join is converted into inner join if the condition is true.</w:t>
+      </w:r>
+    </w:p>
+    <w:p>
+      <w:pPr>
+        <w:ind w:left="720"/>
+        <w:rPr>
+          <w:rFonts w:cstheme="minorHAnsi"/>
+        </w:rPr>
+      </w:pPr>
+      <w:r>
+        <w:rPr>
+          <w:rFonts w:cstheme="minorHAnsi"/>
+        </w:rPr>
+        <w:t>1.2.9.3 Subquery simplification</w:t>
+      </w:r>
+    </w:p>
+    <w:p>
+      <w:pPr>
+        <w:ind w:left="720"/>
+        <w:rPr>
+          <w:rFonts w:cstheme="minorHAnsi"/>
+        </w:rPr>
+      </w:pPr>
+      <w:r>
+        <w:rPr>
+          <w:rFonts w:cstheme="minorHAnsi"/>
+        </w:rPr>
+        <w:t xml:space="preserve">For each subquery in the current plan tree, </w:t>
+      </w:r>
+      <w:proofErr w:type="spellStart"/>
+      <w:proofErr w:type="gramStart"/>
+      <w:r>
+        <w:rPr>
+          <w:rFonts w:ascii="Courier New" w:hAnsi="Courier New" w:cs="Courier New"/>
+          <w:sz w:val="20"/>
+          <w:szCs w:val="20"/>
+        </w:rPr>
+        <w:t>SubstituionOptimize</w:t>
+      </w:r>
+      <w:proofErr w:type="spellEnd"/>
+      <w:r>
+        <w:rPr>
+          <w:rFonts w:ascii="Courier New" w:hAnsi="Courier New" w:cs="Courier New"/>
+          <w:sz w:val="20"/>
+          <w:szCs w:val="20"/>
+        </w:rPr>
+        <w:t>(</w:t>
+      </w:r>
+      <w:proofErr w:type="gramEnd"/>
+      <w:r>
+        <w:rPr>
+          <w:rFonts w:ascii="Courier New" w:hAnsi="Courier New" w:cs="Courier New"/>
+          <w:sz w:val="20"/>
+          <w:szCs w:val="20"/>
+        </w:rPr>
+        <w:t>)</w:t>
+      </w:r>
+      <w:r>
+        <w:rPr>
+          <w:rFonts w:cstheme="minorHAnsi"/>
+        </w:rPr>
+        <w:t>is called to do these same set of simplifications.</w:t>
+      </w:r>
+    </w:p>
+    <w:p>
+      <w:pPr>
+        <w:ind w:left="720"/>
+        <w:rPr>
+          <w:rFonts w:cstheme="minorHAnsi"/>
+        </w:rPr>
+      </w:pPr>
+      <w:r>
+        <w:rPr>
+          <w:rFonts w:cstheme="minorHAnsi"/>
+        </w:rPr>
+        <w:t>1.2.9.4 Swapping the join order</w:t>
+      </w:r>
+    </w:p>
+    <w:p>
+      <w:pPr>
+        <w:ind w:left="720"/>
+        <w:rPr>
+          <w:rFonts w:cstheme="minorHAnsi"/>
+        </w:rPr>
+      </w:pPr>
+      <w:r>
+        <w:rPr>
+          <w:rFonts w:cstheme="minorHAnsi"/>
+        </w:rPr>
+        <w:t xml:space="preserve">It is possible that after all the transformations which have preceded, certain conditions make it possible to swap the join order. </w:t>
+      </w:r>
+      <w:proofErr w:type="spellStart"/>
+      <w:r>
+        <w:rPr>
+          <w:rFonts w:ascii="Courier New" w:hAnsi="Courier New" w:cs="Courier New"/>
+          <w:sz w:val="20"/>
+          <w:szCs w:val="20"/>
+        </w:rPr>
+        <w:t>LogicHelper.</w:t>
+      </w:r>
+      <w:r>
+        <w:rPr>
+          <w:rFonts w:ascii="Courier New" w:hAnsi="Courier New" w:cs="Courier New"/>
+          <w:color w:val="000000"/>
+          <w:sz w:val="20"/>
+          <w:szCs w:val="20"/>
+        </w:rPr>
+        <w:t>SwapJoinSideIfNeeded</w:t>
+      </w:r>
+      <w:proofErr w:type="spellEnd"/>
+      <w:r>
+        <w:rPr>
+          <w:rFonts w:cstheme="minorHAnsi"/>
+          <w:color w:val="000000"/>
+        </w:rPr>
+        <w:t xml:space="preserve">() </w:t>
+      </w:r>
+      <w:r>
+        <w:rPr>
+          <w:rFonts w:cstheme="minorHAnsi"/>
+          <w:color w:val="000000"/>
+        </w:rPr>
+        <w:t xml:space="preserve">will swap the left and side sides of </w:t>
+      </w:r>
+      <w:r>
+        <w:rPr>
+          <w:rFonts w:cstheme="minorHAnsi"/>
+          <w:color w:val="000000"/>
+        </w:rPr>
+        <w:t>t</w:t>
+      </w:r>
+      <w:r>
+        <w:rPr>
+          <w:rFonts w:cstheme="minorHAnsi"/>
+          <w:color w:val="000000"/>
+        </w:rPr>
+        <w:t xml:space="preserve">he join </w:t>
+      </w:r>
+      <w:r>
+        <w:rPr>
+          <w:rFonts w:cstheme="minorHAnsi"/>
+          <w:color w:val="000000"/>
+        </w:rPr>
+        <w:t xml:space="preserve">if </w:t>
+      </w:r>
+      <w:r>
+        <w:rPr>
+          <w:rFonts w:cstheme="minorHAnsi"/>
+        </w:rPr>
+        <w:t xml:space="preserve">it is possible to </w:t>
+      </w:r>
+      <w:r>
+        <w:rPr>
+          <w:rFonts w:cstheme="minorHAnsi"/>
+        </w:rPr>
+        <w:t>do so.</w:t>
+      </w:r>
+    </w:p>
+    <w:p>
+      <w:pPr>
+        <w:ind w:left="720"/>
+        <w:rPr>
+          <w:rFonts w:cstheme="minorHAnsi"/>
+        </w:rPr>
+      </w:pPr>
+    </w:p>
+    <w:p>
+      <w:pPr>
+        <w:ind w:left="720"/>
+        <w:rPr>
+          <w:rFonts w:cstheme="minorHAnsi"/>
+        </w:rPr>
+      </w:pPr>
+      <w:r>
+        <w:rPr>
+          <w:rFonts w:cstheme="minorHAnsi"/>
+        </w:rPr>
+        <w:t xml:space="preserve">During ordinal resolution, (which is a Pre-Optimization phase), two other transformation are applied. </w:t>
+      </w:r>
+      <w:proofErr w:type="spellStart"/>
+      <w:r>
+        <w:rPr>
+          <w:rFonts w:ascii="Courier New" w:hAnsi="Courier New" w:cs="Courier New"/>
+          <w:color w:val="000000"/>
+          <w:sz w:val="20"/>
+          <w:szCs w:val="20"/>
+        </w:rPr>
+        <w:t>s</w:t>
+      </w:r>
+      <w:r>
+        <w:rPr>
+          <w:rFonts w:ascii="Courier New" w:hAnsi="Courier New" w:cs="Courier New"/>
+          <w:color w:val="000000"/>
+          <w:sz w:val="20"/>
+          <w:szCs w:val="20"/>
+        </w:rPr>
+        <w:t>electStmt.s</w:t>
+      </w:r>
+      <w:r>
+        <w:rPr>
+          <w:rFonts w:ascii="Courier New" w:hAnsi="Courier New" w:cs="Courier New"/>
+          <w:color w:val="000000"/>
+          <w:sz w:val="20"/>
+          <w:szCs w:val="20"/>
+        </w:rPr>
+        <w:t>electionRemoveSubquery</w:t>
+      </w:r>
+      <w:proofErr w:type="spellEnd"/>
+      <w:r>
+        <w:rPr>
+          <w:rFonts w:ascii="Courier New" w:hAnsi="Courier New" w:cs="Courier New"/>
+          <w:color w:val="000000"/>
+          <w:sz w:val="20"/>
+          <w:szCs w:val="20"/>
+        </w:rPr>
+        <w:t>()</w:t>
+      </w:r>
+      <w:r>
+        <w:rPr>
+          <w:rFonts w:cstheme="minorHAnsi"/>
+          <w:color w:val="000000"/>
+        </w:rPr>
+        <w:t xml:space="preserve"> replaces each select list element which is a subquery by the first select list element of that subquery.</w:t>
+      </w:r>
+      <w:r>
+        <w:rPr>
+          <w:rFonts w:cstheme="minorHAnsi"/>
+          <w:color w:val="000000"/>
+        </w:rPr>
+        <w:t xml:space="preserve"> If </w:t>
+      </w:r>
+      <w:proofErr w:type="spellStart"/>
+      <w:r>
+        <w:rPr>
+          <w:rFonts w:ascii="Courier New" w:hAnsi="Courier New" w:cs="Courier New"/>
+          <w:color w:val="000000"/>
+          <w:sz w:val="20"/>
+          <w:szCs w:val="20"/>
+        </w:rPr>
+        <w:t>enable_subquery_unnest</w:t>
+      </w:r>
+      <w:proofErr w:type="spellEnd"/>
+      <w:r>
+        <w:rPr>
+          <w:rFonts w:ascii="Courier New" w:hAnsi="Courier New" w:cs="Courier New"/>
+          <w:color w:val="000000"/>
+          <w:sz w:val="20"/>
+          <w:szCs w:val="20"/>
+        </w:rPr>
+        <w:t>_</w:t>
+      </w:r>
+      <w:r>
+        <w:rPr>
+          <w:rFonts w:cstheme="minorHAnsi"/>
+          <w:color w:val="000000"/>
+        </w:rPr>
+        <w:t xml:space="preserve"> optimization is enabled, </w:t>
+      </w:r>
+      <w:proofErr w:type="spellStart"/>
+      <w:r>
+        <w:rPr>
+          <w:rFonts w:ascii="Courier New" w:hAnsi="Courier New" w:cs="Courier New"/>
+          <w:color w:val="000000"/>
+          <w:sz w:val="20"/>
+          <w:szCs w:val="20"/>
+        </w:rPr>
+        <w:t>selectStmt.</w:t>
+      </w:r>
+      <w:r>
+        <w:rPr>
+          <w:rFonts w:ascii="Courier New" w:hAnsi="Courier New" w:cs="Courier New"/>
+          <w:color w:val="000000"/>
+          <w:sz w:val="20"/>
+          <w:szCs w:val="20"/>
+        </w:rPr>
+        <w:t>oneSubqueryToJoin</w:t>
+      </w:r>
+      <w:proofErr w:type="spellEnd"/>
+      <w:r>
+        <w:rPr>
+          <w:rFonts w:ascii="Courier New" w:hAnsi="Courier New" w:cs="Courier New"/>
+          <w:color w:val="000000"/>
+          <w:sz w:val="20"/>
+          <w:szCs w:val="20"/>
+        </w:rPr>
+        <w:t>()</w:t>
+      </w:r>
+      <w:r>
+        <w:rPr>
+          <w:rFonts w:ascii="Consolas" w:hAnsi="Consolas" w:cs="Consolas"/>
+          <w:color w:val="000000"/>
+          <w:sz w:val="19"/>
+          <w:szCs w:val="19"/>
+        </w:rPr>
+        <w:t xml:space="preserve"> will convert correlated subqueries (</w:t>
+      </w:r>
+      <w:proofErr w:type="spellStart"/>
+      <w:r>
+        <w:rPr>
+          <w:rFonts w:ascii="Courier New" w:hAnsi="Courier New" w:cs="Courier New"/>
+          <w:color w:val="000000"/>
+          <w:sz w:val="20"/>
+          <w:szCs w:val="20"/>
+        </w:rPr>
+        <w:t>ExistSubqueryExpr</w:t>
+      </w:r>
+      <w:proofErr w:type="spellEnd"/>
+      <w:r>
+        <w:rPr>
+          <w:rFonts w:ascii="Consolas" w:hAnsi="Consolas" w:cs="Consolas"/>
+          <w:color w:val="000000"/>
+          <w:sz w:val="19"/>
+          <w:szCs w:val="19"/>
+        </w:rPr>
+        <w:t xml:space="preserve">, </w:t>
+      </w:r>
+      <w:proofErr w:type="spellStart"/>
+      <w:r>
+        <w:rPr>
+          <w:rFonts w:ascii="Courier New" w:hAnsi="Courier New" w:cs="Courier New"/>
+          <w:color w:val="000000"/>
+          <w:sz w:val="20"/>
+          <w:szCs w:val="20"/>
+        </w:rPr>
+        <w:t>ScalarSubqueryExpr</w:t>
+      </w:r>
+      <w:proofErr w:type="spellEnd"/>
+      <w:r>
+        <w:rPr>
+          <w:rFonts w:ascii="Consolas" w:hAnsi="Consolas" w:cs="Consolas"/>
+          <w:color w:val="000000"/>
+          <w:sz w:val="19"/>
+          <w:szCs w:val="19"/>
+        </w:rPr>
+        <w:t xml:space="preserve">, </w:t>
+      </w:r>
+      <w:proofErr w:type="spellStart"/>
+      <w:r>
+        <w:rPr>
+          <w:rFonts w:ascii="Courier New" w:hAnsi="Courier New" w:cs="Courier New"/>
+          <w:color w:val="000000"/>
+          <w:sz w:val="20"/>
+          <w:szCs w:val="20"/>
+        </w:rPr>
+        <w:t>InSubqueryExpr</w:t>
+      </w:r>
+      <w:proofErr w:type="spellEnd"/>
+      <w:r>
+        <w:rPr>
+          <w:rFonts w:ascii="Consolas" w:hAnsi="Consolas" w:cs="Consolas"/>
+          <w:color w:val="000000"/>
+          <w:sz w:val="19"/>
+          <w:szCs w:val="19"/>
+        </w:rPr>
+        <w:t>)</w:t>
+      </w:r>
+      <w:r>
+        <w:rPr>
+          <w:rFonts w:cstheme="minorHAnsi"/>
+          <w:color w:val="000000"/>
+        </w:rPr>
+        <w:t xml:space="preserve"> into a join.</w:t>
+      </w:r>
+    </w:p>
+    <w:p>
+      <w:pPr>
+        <w:ind w:left="720"/>
+        <w:rPr>
+          <w:rFonts w:cstheme="minorHAnsi"/>
+        </w:rPr>
+      </w:pPr>
+      <w:r>
+        <w:rPr>
+          <w:rFonts w:cstheme="minorHAnsi"/>
+        </w:rPr>
+        <w:t xml:space="preserve"> </w:t>
       </w:r>
     </w:p>
     <w:sectPr>

</xml_diff>